<commit_message>
ADDED PART 4 & 5 TO THE ALGAV DOCUMENTATION
</commit_message>
<xml_diff>
--- a/ALGAV - AI/Genetic Algorithms/3DE_SPRINT_C.docx
+++ b/ALGAV - AI/Genetic Algorithms/3DE_SPRINT_C.docx
@@ -175,225 +175,225 @@
     <w:p/>
     <w:p>
       <w:pPr>
-        <w:pStyle w:val="Heading1"/>
-        <w:rPr>
-          <w:lang w:val="fr-FR"/>
-        </w:rPr>
-      </w:pPr>
-    </w:p>
-    <w:p>
-      <w:pPr>
-        <w:rPr>
-          <w:lang w:val="fr-FR"/>
-        </w:rPr>
-      </w:pPr>
-    </w:p>
-    <w:p>
-      <w:pPr>
-        <w:rPr>
-          <w:lang w:val="fr-FR"/>
-        </w:rPr>
-      </w:pPr>
-    </w:p>
-    <w:p>
-      <w:pPr>
-        <w:rPr>
-          <w:lang w:val="fr-FR"/>
-        </w:rPr>
-      </w:pPr>
-    </w:p>
-    <w:p>
-      <w:pPr>
-        <w:rPr>
-          <w:lang w:val="fr-FR"/>
-        </w:rPr>
-      </w:pPr>
-    </w:p>
-    <w:p>
-      <w:pPr>
-        <w:rPr>
-          <w:lang w:val="fr-FR"/>
-        </w:rPr>
-      </w:pPr>
-    </w:p>
-    <w:p>
-      <w:pPr>
-        <w:rPr>
-          <w:lang w:val="fr-FR"/>
-        </w:rPr>
-      </w:pPr>
-    </w:p>
-    <w:p>
-      <w:pPr>
-        <w:rPr>
-          <w:lang w:val="fr-FR"/>
-        </w:rPr>
-      </w:pPr>
-    </w:p>
-    <w:p>
-      <w:pPr>
-        <w:rPr>
-          <w:lang w:val="fr-FR"/>
-        </w:rPr>
-      </w:pPr>
-    </w:p>
-    <w:p>
-      <w:pPr>
-        <w:rPr>
-          <w:lang w:val="fr-FR"/>
-        </w:rPr>
-      </w:pPr>
-    </w:p>
-    <w:p>
-      <w:pPr>
-        <w:rPr>
-          <w:lang w:val="fr-FR"/>
-        </w:rPr>
-      </w:pPr>
-    </w:p>
-    <w:p>
-      <w:pPr>
-        <w:rPr>
-          <w:lang w:val="fr-FR"/>
-        </w:rPr>
-      </w:pPr>
-    </w:p>
-    <w:p>
-      <w:pPr>
-        <w:rPr>
-          <w:lang w:val="fr-FR"/>
-        </w:rPr>
-      </w:pPr>
-    </w:p>
-    <w:p>
-      <w:pPr>
-        <w:rPr>
-          <w:lang w:val="fr-FR"/>
-        </w:rPr>
-      </w:pPr>
-    </w:p>
-    <w:p>
-      <w:pPr>
-        <w:rPr>
-          <w:lang w:val="fr-FR"/>
-        </w:rPr>
-      </w:pPr>
-    </w:p>
-    <w:p>
-      <w:pPr>
-        <w:rPr>
-          <w:lang w:val="fr-FR"/>
-        </w:rPr>
-      </w:pPr>
-    </w:p>
-    <w:p>
-      <w:pPr>
-        <w:rPr>
-          <w:lang w:val="fr-FR"/>
-        </w:rPr>
-      </w:pPr>
-    </w:p>
-    <w:p>
-      <w:pPr>
-        <w:rPr>
-          <w:lang w:val="fr-FR"/>
-        </w:rPr>
-      </w:pPr>
-    </w:p>
-    <w:p>
-      <w:pPr>
-        <w:rPr>
-          <w:lang w:val="fr-FR"/>
-        </w:rPr>
-      </w:pPr>
-    </w:p>
-    <w:p>
-      <w:pPr>
-        <w:rPr>
-          <w:lang w:val="fr-FR"/>
-        </w:rPr>
-      </w:pPr>
-    </w:p>
-    <w:p>
-      <w:pPr>
-        <w:rPr>
-          <w:lang w:val="fr-FR"/>
-        </w:rPr>
-      </w:pPr>
-    </w:p>
-    <w:p>
-      <w:pPr>
-        <w:rPr>
-          <w:lang w:val="fr-FR"/>
-        </w:rPr>
-      </w:pPr>
-    </w:p>
-    <w:p>
-      <w:pPr>
-        <w:rPr>
-          <w:lang w:val="fr-FR"/>
-        </w:rPr>
-      </w:pPr>
-    </w:p>
-    <w:p>
-      <w:pPr>
-        <w:rPr>
-          <w:lang w:val="fr-FR"/>
-        </w:rPr>
-      </w:pPr>
-    </w:p>
-    <w:p>
-      <w:pPr>
-        <w:rPr>
-          <w:lang w:val="fr-FR"/>
-        </w:rPr>
-      </w:pPr>
-    </w:p>
-    <w:p>
-      <w:pPr>
-        <w:rPr>
-          <w:lang w:val="fr-FR"/>
-        </w:rPr>
-      </w:pPr>
-    </w:p>
-    <w:p>
-      <w:pPr>
-        <w:rPr>
-          <w:lang w:val="fr-FR"/>
-        </w:rPr>
-      </w:pPr>
-    </w:p>
-    <w:p>
-      <w:pPr>
-        <w:rPr>
-          <w:lang w:val="fr-FR"/>
-        </w:rPr>
-      </w:pPr>
-    </w:p>
-    <w:p>
-      <w:pPr>
-        <w:rPr>
-          <w:lang w:val="fr-FR"/>
-        </w:rPr>
-      </w:pPr>
-    </w:p>
-    <w:p>
-      <w:pPr>
-        <w:rPr>
-          <w:lang w:val="fr-FR"/>
-        </w:rPr>
-      </w:pPr>
-    </w:p>
-    <w:p>
-      <w:pPr>
-        <w:rPr>
-          <w:lang w:val="fr-FR"/>
-        </w:rPr>
-      </w:pPr>
-    </w:p>
-    <w:p>
-      <w:pPr>
-        <w:pStyle w:val="Heading1"/>
+        <w:pStyle w:val="Otsikko1"/>
+        <w:rPr>
+          <w:lang w:val="fr-FR"/>
+        </w:rPr>
+      </w:pPr>
+    </w:p>
+    <w:p>
+      <w:pPr>
+        <w:rPr>
+          <w:lang w:val="fr-FR"/>
+        </w:rPr>
+      </w:pPr>
+    </w:p>
+    <w:p>
+      <w:pPr>
+        <w:rPr>
+          <w:lang w:val="fr-FR"/>
+        </w:rPr>
+      </w:pPr>
+    </w:p>
+    <w:p>
+      <w:pPr>
+        <w:rPr>
+          <w:lang w:val="fr-FR"/>
+        </w:rPr>
+      </w:pPr>
+    </w:p>
+    <w:p>
+      <w:pPr>
+        <w:rPr>
+          <w:lang w:val="fr-FR"/>
+        </w:rPr>
+      </w:pPr>
+    </w:p>
+    <w:p>
+      <w:pPr>
+        <w:rPr>
+          <w:lang w:val="fr-FR"/>
+        </w:rPr>
+      </w:pPr>
+    </w:p>
+    <w:p>
+      <w:pPr>
+        <w:rPr>
+          <w:lang w:val="fr-FR"/>
+        </w:rPr>
+      </w:pPr>
+    </w:p>
+    <w:p>
+      <w:pPr>
+        <w:rPr>
+          <w:lang w:val="fr-FR"/>
+        </w:rPr>
+      </w:pPr>
+    </w:p>
+    <w:p>
+      <w:pPr>
+        <w:rPr>
+          <w:lang w:val="fr-FR"/>
+        </w:rPr>
+      </w:pPr>
+    </w:p>
+    <w:p>
+      <w:pPr>
+        <w:rPr>
+          <w:lang w:val="fr-FR"/>
+        </w:rPr>
+      </w:pPr>
+    </w:p>
+    <w:p>
+      <w:pPr>
+        <w:rPr>
+          <w:lang w:val="fr-FR"/>
+        </w:rPr>
+      </w:pPr>
+    </w:p>
+    <w:p>
+      <w:pPr>
+        <w:rPr>
+          <w:lang w:val="fr-FR"/>
+        </w:rPr>
+      </w:pPr>
+    </w:p>
+    <w:p>
+      <w:pPr>
+        <w:rPr>
+          <w:lang w:val="fr-FR"/>
+        </w:rPr>
+      </w:pPr>
+    </w:p>
+    <w:p>
+      <w:pPr>
+        <w:rPr>
+          <w:lang w:val="fr-FR"/>
+        </w:rPr>
+      </w:pPr>
+    </w:p>
+    <w:p>
+      <w:pPr>
+        <w:rPr>
+          <w:lang w:val="fr-FR"/>
+        </w:rPr>
+      </w:pPr>
+    </w:p>
+    <w:p>
+      <w:pPr>
+        <w:rPr>
+          <w:lang w:val="fr-FR"/>
+        </w:rPr>
+      </w:pPr>
+    </w:p>
+    <w:p>
+      <w:pPr>
+        <w:rPr>
+          <w:lang w:val="fr-FR"/>
+        </w:rPr>
+      </w:pPr>
+    </w:p>
+    <w:p>
+      <w:pPr>
+        <w:rPr>
+          <w:lang w:val="fr-FR"/>
+        </w:rPr>
+      </w:pPr>
+    </w:p>
+    <w:p>
+      <w:pPr>
+        <w:rPr>
+          <w:lang w:val="fr-FR"/>
+        </w:rPr>
+      </w:pPr>
+    </w:p>
+    <w:p>
+      <w:pPr>
+        <w:rPr>
+          <w:lang w:val="fr-FR"/>
+        </w:rPr>
+      </w:pPr>
+    </w:p>
+    <w:p>
+      <w:pPr>
+        <w:rPr>
+          <w:lang w:val="fr-FR"/>
+        </w:rPr>
+      </w:pPr>
+    </w:p>
+    <w:p>
+      <w:pPr>
+        <w:rPr>
+          <w:lang w:val="fr-FR"/>
+        </w:rPr>
+      </w:pPr>
+    </w:p>
+    <w:p>
+      <w:pPr>
+        <w:rPr>
+          <w:lang w:val="fr-FR"/>
+        </w:rPr>
+      </w:pPr>
+    </w:p>
+    <w:p>
+      <w:pPr>
+        <w:rPr>
+          <w:lang w:val="fr-FR"/>
+        </w:rPr>
+      </w:pPr>
+    </w:p>
+    <w:p>
+      <w:pPr>
+        <w:rPr>
+          <w:lang w:val="fr-FR"/>
+        </w:rPr>
+      </w:pPr>
+    </w:p>
+    <w:p>
+      <w:pPr>
+        <w:rPr>
+          <w:lang w:val="fr-FR"/>
+        </w:rPr>
+      </w:pPr>
+    </w:p>
+    <w:p>
+      <w:pPr>
+        <w:rPr>
+          <w:lang w:val="fr-FR"/>
+        </w:rPr>
+      </w:pPr>
+    </w:p>
+    <w:p>
+      <w:pPr>
+        <w:rPr>
+          <w:lang w:val="fr-FR"/>
+        </w:rPr>
+      </w:pPr>
+    </w:p>
+    <w:p>
+      <w:pPr>
+        <w:rPr>
+          <w:lang w:val="fr-FR"/>
+        </w:rPr>
+      </w:pPr>
+    </w:p>
+    <w:p>
+      <w:pPr>
+        <w:rPr>
+          <w:lang w:val="fr-FR"/>
+        </w:rPr>
+      </w:pPr>
+    </w:p>
+    <w:p>
+      <w:pPr>
+        <w:rPr>
+          <w:lang w:val="fr-FR"/>
+        </w:rPr>
+      </w:pPr>
+    </w:p>
+    <w:p>
+      <w:pPr>
+        <w:pStyle w:val="Otsikko1"/>
         <w:rPr>
           <w:lang w:val="en-GB"/>
         </w:rPr>
@@ -434,7 +434,7 @@
     </w:p>
     <w:p>
       <w:pPr>
-        <w:pStyle w:val="Heading1"/>
+        <w:pStyle w:val="Otsikko1"/>
       </w:pPr>
       <w:r>
         <w:rPr>
@@ -669,7 +669,7 @@
     </w:p>
     <w:p>
       <w:pPr>
-        <w:pStyle w:val="Heading1"/>
+        <w:pStyle w:val="Otsikko1"/>
       </w:pPr>
       <w:r>
         <w:rPr>
@@ -741,13 +741,8 @@
         </w:rPr>
         <w:t xml:space="preserve">For this task the generate generation predicate was modified. The build-in predicate </w:t>
       </w:r>
-      <w:proofErr w:type="spellStart"/>
-      <w:r>
-        <w:t>random_permutation</w:t>
-      </w:r>
-      <w:proofErr w:type="spellEnd"/>
-      <w:r>
-        <w:t>/2</w:t>
+      <w:r>
+        <w:t>random_permutation/2</w:t>
       </w:r>
       <w:r>
         <w:rPr>
@@ -908,7 +903,7 @@
     </w:p>
     <w:p>
       <w:pPr>
-        <w:pStyle w:val="Heading1"/>
+        <w:pStyle w:val="Otsikko1"/>
       </w:pPr>
       <w:r>
         <w:rPr>
@@ -926,25 +921,167 @@
           <w:lang w:val="en-GB"/>
         </w:rPr>
       </w:pPr>
-      <w:r>
-        <w:rPr>
-          <w:lang w:val="en-GB"/>
-        </w:rPr>
-        <w:t>TBD</w:t>
-      </w:r>
-    </w:p>
-    <w:p>
-      <w:pPr>
-        <w:pStyle w:val="Heading1"/>
-        <w:rPr>
-          <w:lang w:val="en-GB"/>
-        </w:rPr>
-      </w:pPr>
-      <w:r>
-        <w:rPr>
-          <w:lang w:val="en-GB"/>
+    </w:p>
+    <w:p>
+      <w:pPr>
+        <w:rPr>
+          <w:lang w:val="en-FI"/>
+        </w:rPr>
+      </w:pPr>
+      <w:r>
+        <w:rPr>
+          <w:lang w:val="en-GB"/>
+        </w:rPr>
+        <w:t>T</w:t>
+      </w:r>
+      <w:r>
+        <w:rPr>
+          <w:lang w:val="en-FI"/>
+        </w:rPr>
+        <w:t xml:space="preserve">he selection of the new generation of the population </w:t>
+      </w:r>
+      <w:r>
+        <w:rPr>
+          <w:lang w:val="en-GB"/>
+        </w:rPr>
+        <w:t>co</w:t>
+      </w:r>
+      <w:r>
+        <w:rPr>
+          <w:lang w:val="en-GB"/>
+        </w:rPr>
+        <w:t>nsiders</w:t>
+      </w:r>
+      <w:r>
+        <w:rPr>
+          <w:lang w:val="en-FI"/>
+        </w:rPr>
+        <w:t xml:space="preserve"> the elements of the previous population and their descendants after crossover and mutation. It is important to consider that the mutation can change a descendant after crossover, potentially resulting in a better individual.</w:t>
+      </w:r>
+    </w:p>
+    <w:p>
+      <w:pPr>
+        <w:rPr>
+          <w:lang w:val="en-FI"/>
+        </w:rPr>
+      </w:pPr>
+      <w:r>
+        <w:rPr>
+          <w:lang w:val="en-FI"/>
         </w:rPr>
         <w:lastRenderedPageBreak/>
+        <w:t>The two best individuals of</w:t>
+      </w:r>
+      <w:r>
+        <w:rPr>
+          <w:lang w:val="en-GB"/>
+        </w:rPr>
+        <w:t xml:space="preserve"> </w:t>
+      </w:r>
+      <w:r>
+        <w:rPr>
+          <w:lang w:val="en-GB"/>
+        </w:rPr>
+        <w:t>each</w:t>
+      </w:r>
+      <w:r>
+        <w:rPr>
+          <w:lang w:val="en-FI"/>
+        </w:rPr>
+        <w:t xml:space="preserve"> element (previous generation and descendants) are automatically included in the ne</w:t>
+      </w:r>
+      <w:r>
+        <w:rPr>
+          <w:lang w:val="en-GB"/>
+        </w:rPr>
+        <w:t>w</w:t>
+      </w:r>
+      <w:r>
+        <w:rPr>
+          <w:lang w:val="en-FI"/>
+        </w:rPr>
+        <w:t xml:space="preserve"> generation. For the remaining elements, a tournament selection process is used to determine which individuals will be included in the ne</w:t>
+      </w:r>
+      <w:r>
+        <w:rPr>
+          <w:lang w:val="en-GB"/>
+        </w:rPr>
+        <w:t>w</w:t>
+      </w:r>
+      <w:r>
+        <w:rPr>
+          <w:lang w:val="en-FI"/>
+        </w:rPr>
+        <w:t xml:space="preserve"> generation. In this process, any element can proceed, but individuals with better evaluations have a higher probability of being selected.</w:t>
+      </w:r>
+    </w:p>
+    <w:p>
+      <w:pPr>
+        <w:rPr>
+          <w:lang w:val="en-FI"/>
+        </w:rPr>
+      </w:pPr>
+      <w:r>
+        <w:rPr>
+          <w:lang w:val="en-FI"/>
+        </w:rPr>
+        <w:t>To implement this selection process, we can define a predicate that takes in the previous generation and the descendants and returns the new generation. This predicate can first identify the two best individuals from the previous generation and descendants, and then use the tournament selection process to determine the remaining elements of the new generation.</w:t>
+      </w:r>
+    </w:p>
+    <w:p>
+      <w:pPr>
+        <w:rPr>
+          <w:lang w:val="en-FI"/>
+        </w:rPr>
+      </w:pPr>
+      <w:r>
+        <w:rPr>
+          <w:lang w:val="en-FI"/>
+        </w:rPr>
+        <w:t xml:space="preserve">The tournament selection can be implemented using a random </w:t>
+      </w:r>
+      <w:r>
+        <w:rPr>
+          <w:lang w:val="en-GB"/>
+        </w:rPr>
+        <w:t>pe</w:t>
+      </w:r>
+      <w:r>
+        <w:rPr>
+          <w:lang w:val="en-GB"/>
+        </w:rPr>
+        <w:t xml:space="preserve">rmutation, </w:t>
+      </w:r>
+      <w:r>
+        <w:rPr>
+          <w:lang w:val="en-FI"/>
+        </w:rPr>
+        <w:t xml:space="preserve">where we randomly select a group of individuals and compare their evaluations to determine the winner. The winner of the tournament is then added to the new generation, and the process is repeated until </w:t>
+      </w:r>
+      <w:r>
+        <w:rPr>
+          <w:lang w:val="en-FI"/>
+        </w:rPr>
+        <w:t>all</w:t>
+      </w:r>
+      <w:r>
+        <w:rPr>
+          <w:lang w:val="en-FI"/>
+        </w:rPr>
+        <w:t xml:space="preserve"> the remaining elements have been selected.</w:t>
+      </w:r>
+    </w:p>
+    <w:p>
+      <w:pPr>
+        <w:pStyle w:val="Otsikko1"/>
+        <w:rPr>
+          <w:lang w:val="en-GB"/>
+        </w:rPr>
+      </w:pPr>
+      <w:r>
+        <w:rPr>
+          <w:lang w:val="en-GB"/>
+        </w:rPr>
         <w:t xml:space="preserve">5. </w:t>
       </w:r>
       <w:r>
@@ -965,21 +1102,62 @@
       </w:pPr>
       <w:r>
         <w:rPr>
-          <w:lang w:val="en-GB"/>
-        </w:rPr>
-        <w:t>TBD</w:t>
-      </w:r>
-    </w:p>
-    <w:p>
-      <w:pPr>
-        <w:rPr>
-          <w:lang w:val="en-GB"/>
-        </w:rPr>
-      </w:pPr>
-    </w:p>
-    <w:p>
-      <w:pPr>
-        <w:pStyle w:val="Heading1"/>
+          <w:noProof/>
+          <w:lang w:val="en-GB"/>
+        </w:rPr>
+        <w:drawing>
+          <wp:inline distT="0" distB="0" distL="0" distR="0" wp14:anchorId="630190A5" wp14:editId="0C1B693F">
+            <wp:extent cx="5730240" cy="1120140"/>
+            <wp:effectExtent l="0" t="0" r="3810" b="3810"/>
+            <wp:docPr id="6" name="Kuva 6"/>
+            <wp:cNvGraphicFramePr>
+              <a:graphicFrameLocks xmlns:a="http://schemas.openxmlformats.org/drawingml/2006/main" noChangeAspect="1"/>
+            </wp:cNvGraphicFramePr>
+            <a:graphic xmlns:a="http://schemas.openxmlformats.org/drawingml/2006/main">
+              <a:graphicData uri="http://schemas.openxmlformats.org/drawingml/2006/picture">
+                <pic:pic xmlns:pic="http://schemas.openxmlformats.org/drawingml/2006/picture">
+                  <pic:nvPicPr>
+                    <pic:cNvPr id="0" name="Picture 5"/>
+                    <pic:cNvPicPr>
+                      <a:picLocks noChangeAspect="1" noChangeArrowheads="1"/>
+                    </pic:cNvPicPr>
+                  </pic:nvPicPr>
+                  <pic:blipFill>
+                    <a:blip r:embed="rId9">
+                      <a:extLst>
+                        <a:ext uri="{28A0092B-C50C-407E-A947-70E740481C1C}">
+                          <a14:useLocalDpi xmlns:a14="http://schemas.microsoft.com/office/drawing/2010/main" val="0"/>
+                        </a:ext>
+                      </a:extLst>
+                    </a:blip>
+                    <a:srcRect/>
+                    <a:stretch>
+                      <a:fillRect/>
+                    </a:stretch>
+                  </pic:blipFill>
+                  <pic:spPr bwMode="auto">
+                    <a:xfrm>
+                      <a:off x="0" y="0"/>
+                      <a:ext cx="5730240" cy="1120140"/>
+                    </a:xfrm>
+                    <a:prstGeom prst="rect">
+                      <a:avLst/>
+                    </a:prstGeom>
+                    <a:noFill/>
+                    <a:ln>
+                      <a:noFill/>
+                    </a:ln>
+                  </pic:spPr>
+                </pic:pic>
+              </a:graphicData>
+            </a:graphic>
+          </wp:inline>
+        </w:drawing>
+      </w:r>
+    </w:p>
+    <w:p>
+      <w:pPr>
+        <w:pStyle w:val="Otsikko1"/>
       </w:pPr>
       <w:r>
         <w:rPr>
@@ -993,6 +1171,9 @@
     </w:p>
     <w:p>
       <w:r>
+        <w:rPr>
+          <w:noProof/>
+        </w:rPr>
         <w:drawing>
           <wp:inline distT="0" distB="0" distL="0" distR="0" wp14:anchorId="27D1B075" wp14:editId="78A6DEEE">
             <wp:extent cx="2922608" cy="1510521"/>
@@ -1009,7 +1190,7 @@
                     <pic:cNvPicPr/>
                   </pic:nvPicPr>
                   <pic:blipFill>
-                    <a:blip r:embed="rId9"/>
+                    <a:blip r:embed="rId10"/>
                     <a:stretch>
                       <a:fillRect/>
                     </a:stretch>
@@ -1075,8 +1256,10 @@
       </w:pPr>
       <w:r>
         <w:rPr>
-          <w:lang w:val="en-GB"/>
-        </w:rPr>
+          <w:noProof/>
+          <w:lang w:val="en-GB"/>
+        </w:rPr>
+        <w:lastRenderedPageBreak/>
         <w:drawing>
           <wp:inline distT="0" distB="0" distL="0" distR="0" wp14:anchorId="0EEB5DB8" wp14:editId="5DF1558C">
             <wp:extent cx="3773347" cy="2449373"/>
@@ -1093,7 +1276,7 @@
                     <pic:cNvPicPr/>
                   </pic:nvPicPr>
                   <pic:blipFill>
-                    <a:blip r:embed="rId10"/>
+                    <a:blip r:embed="rId11"/>
                     <a:stretch>
                       <a:fillRect/>
                     </a:stretch>
@@ -1173,19 +1356,12 @@
         <w:rPr>
           <w:lang w:val="en-GB"/>
         </w:rPr>
-        <w:t xml:space="preserve">It will then check the latest </w:t>
-      </w:r>
-      <w:r>
-        <w:rPr>
-          <w:lang w:val="en-GB"/>
-        </w:rPr>
-        <w:lastRenderedPageBreak/>
-        <w:t xml:space="preserve">population with the 9 populations that were generated before that one, and if all are equal, we can say it is stabilized. </w:t>
-      </w:r>
-    </w:p>
-    <w:p>
-      <w:pPr>
-        <w:pStyle w:val="Heading1"/>
+        <w:t xml:space="preserve">It will then check the latest population with the 9 populations that were generated before that one, and if all are equal, we can say it is stabilized. </w:t>
+      </w:r>
+    </w:p>
+    <w:p>
+      <w:pPr>
+        <w:pStyle w:val="Otsikko1"/>
       </w:pPr>
       <w:r>
         <w:rPr>
@@ -1194,15 +1370,7 @@
         <w:t xml:space="preserve">7. </w:t>
       </w:r>
       <w:r>
-        <w:t xml:space="preserve">Use of the GA to handle several trucks, representing in the same </w:t>
-      </w:r>
-      <w:proofErr w:type="spellStart"/>
-      <w:r>
-        <w:t>cromossome</w:t>
-      </w:r>
-      <w:proofErr w:type="spellEnd"/>
-      <w:r>
-        <w:t xml:space="preserve"> the deliveries of the several trucks. </w:t>
+        <w:t xml:space="preserve">Use of the GA to handle several trucks, representing in the same cromossome the deliveries of the several trucks. </w:t>
       </w:r>
     </w:p>
     <w:p>
@@ -1221,7 +1389,7 @@
     <w:p/>
     <w:p>
       <w:pPr>
-        <w:pStyle w:val="Heading1"/>
+        <w:pStyle w:val="Otsikko1"/>
       </w:pPr>
       <w:r>
         <w:rPr>
@@ -1249,7 +1417,7 @@
     <w:p/>
     <w:p>
       <w:pPr>
-        <w:pStyle w:val="Heading1"/>
+        <w:pStyle w:val="Otsikko1"/>
       </w:pPr>
       <w:r>
         <w:rPr>
@@ -1277,7 +1445,7 @@
     <w:p/>
     <w:p>
       <w:pPr>
-        <w:pStyle w:val="Heading1"/>
+        <w:pStyle w:val="Otsikko1"/>
         <w:rPr>
           <w:lang w:val="en-GB"/>
         </w:rPr>
@@ -1310,7 +1478,7 @@
       </w:pPr>
     </w:p>
     <w:sectPr>
-      <w:footerReference w:type="default" r:id="rId11"/>
+      <w:footerReference w:type="default" r:id="rId12"/>
       <w:pgSz w:w="11906" w:h="16838"/>
       <w:pgMar w:top="1440" w:right="1440" w:bottom="1440" w:left="1440" w:header="708" w:footer="708" w:gutter="0"/>
       <w:cols w:space="708"/>
@@ -1349,7 +1517,7 @@
 <w:ftr xmlns:wpc="http://schemas.microsoft.com/office/word/2010/wordprocessingCanvas" xmlns:cx="http://schemas.microsoft.com/office/drawing/2014/chartex" xmlns:cx1="http://schemas.microsoft.com/office/drawing/2015/9/8/chartex" xmlns:cx2="http://schemas.microsoft.com/office/drawing/2015/10/21/chartex" xmlns:cx3="http://schemas.microsoft.com/office/drawing/2016/5/9/chartex" xmlns:cx4="http://schemas.microsoft.com/office/drawing/2016/5/10/chartex" xmlns:cx5="http://schemas.microsoft.com/office/drawing/2016/5/11/chartex" xmlns:cx6="http://schemas.microsoft.com/office/drawing/2016/5/12/chartex" xmlns:cx7="http://schemas.microsoft.com/office/drawing/2016/5/13/chartex" xmlns:cx8="http://schemas.microsoft.com/office/drawing/2016/5/14/chartex" xmlns:mc="http://schemas.openxmlformats.org/markup-compatibility/2006" xmlns:aink="http://schemas.microsoft.com/office/drawing/2016/ink" xmlns:am3d="http://schemas.microsoft.com/office/drawing/2017/model3d" xmlns:o="urn:schemas-microsoft-com:office:office" xmlns:oel="http://schemas.microsoft.com/office/2019/extlst" xmlns:r="http://schemas.openxmlformats.org/officeDocument/2006/relationships" xmlns:m="http://schemas.openxmlformats.org/officeDocument/2006/math" xmlns:v="urn:schemas-microsoft-com:vml" xmlns:wp14="http://schemas.microsoft.com/office/word/2010/wordprocessingDrawing" xmlns:wp="http://schemas.openxmlformats.org/drawingml/2006/wordprocessingDrawing" xmlns:w10="urn:schemas-microsoft-com:office:word" xmlns:w="http://schemas.openxmlformats.org/wordprocessingml/2006/main" xmlns:w14="http://schemas.microsoft.com/office/word/2010/wordml" xmlns:w15="http://schemas.microsoft.com/office/word/2012/wordml" xmlns:w16cex="http://schemas.microsoft.com/office/word/2018/wordml/cex" xmlns:w16cid="http://schemas.microsoft.com/office/word/2016/wordml/cid" xmlns:w16="http://schemas.microsoft.com/office/word/2018/wordml" xmlns:w16sdtdh="http://schemas.microsoft.com/office/word/2020/wordml/sdtdatahash" xmlns:w16se="http://schemas.microsoft.com/office/word/2015/wordml/symex" xmlns:wpg="http://schemas.microsoft.com/office/word/2010/wordprocessingGroup" xmlns:wpi="http://schemas.microsoft.com/office/word/2010/wordprocessingInk" xmlns:wne="http://schemas.microsoft.com/office/word/2006/wordml" xmlns:wps="http://schemas.microsoft.com/office/word/2010/wordprocessingShape" mc:Ignorable="w14 w15 w16se w16cid w16 w16cex w16sdtdh wp14">
   <w:p>
     <w:pPr>
-      <w:pStyle w:val="Footer"/>
+      <w:pStyle w:val="Alatunniste"/>
       <w:rPr>
         <w:lang w:val="en-GB"/>
       </w:rPr>
@@ -1403,7 +1571,7 @@
         <w:rFonts w:asciiTheme="minorHAnsi" w:eastAsiaTheme="minorHAnsi" w:hAnsiTheme="minorHAnsi" w:cstheme="minorBidi"/>
         <w:sz w:val="22"/>
         <w:szCs w:val="22"/>
-        <w:lang w:val="en-BE" w:eastAsia="en-US" w:bidi="ar-SA"/>
+        <w:lang w:val="en-FI" w:eastAsia="en-US" w:bidi="ar-SA"/>
       </w:rPr>
     </w:rPrDefault>
     <w:pPrDefault>
@@ -1790,16 +1958,16 @@
     <w:lsdException w:name="Unresolved Mention" w:semiHidden="1" w:unhideWhenUsed="1"/>
     <w:lsdException w:name="Smart Link" w:semiHidden="1" w:unhideWhenUsed="1"/>
   </w:latentStyles>
-  <w:style w:type="paragraph" w:default="1" w:styleId="Normal">
+  <w:style w:type="paragraph" w:default="1" w:styleId="Normaali">
     <w:name w:val="Normal"/>
     <w:qFormat/>
     <w:rsid w:val="00457188"/>
   </w:style>
-  <w:style w:type="paragraph" w:styleId="Heading1">
+  <w:style w:type="paragraph" w:styleId="Otsikko1">
     <w:name w:val="heading 1"/>
-    <w:basedOn w:val="Normal"/>
-    <w:next w:val="Normal"/>
-    <w:link w:val="Heading1Char"/>
+    <w:basedOn w:val="Normaali"/>
+    <w:next w:val="Normaali"/>
+    <w:link w:val="Otsikko1Char"/>
     <w:uiPriority w:val="9"/>
     <w:qFormat/>
     <w:rsid w:val="00727C7F"/>
@@ -1816,12 +1984,13 @@
       <w:szCs w:val="32"/>
     </w:rPr>
   </w:style>
-  <w:style w:type="character" w:default="1" w:styleId="DefaultParagraphFont">
+  <w:style w:type="character" w:default="1" w:styleId="Kappaleenoletusfontti">
     <w:name w:val="Default Paragraph Font"/>
     <w:uiPriority w:val="1"/>
+    <w:semiHidden/>
     <w:unhideWhenUsed/>
   </w:style>
-  <w:style w:type="table" w:default="1" w:styleId="TableNormal">
+  <w:style w:type="table" w:default="1" w:styleId="Normaalitaulukko">
     <w:name w:val="Normal Table"/>
     <w:uiPriority w:val="99"/>
     <w:semiHidden/>
@@ -1836,16 +2005,16 @@
       </w:tblCellMar>
     </w:tblPr>
   </w:style>
-  <w:style w:type="numbering" w:default="1" w:styleId="NoList">
+  <w:style w:type="numbering" w:default="1" w:styleId="Eiluetteloa">
     <w:name w:val="No List"/>
     <w:uiPriority w:val="99"/>
     <w:semiHidden/>
     <w:unhideWhenUsed/>
   </w:style>
-  <w:style w:type="paragraph" w:styleId="Header">
+  <w:style w:type="paragraph" w:styleId="Yltunniste">
     <w:name w:val="header"/>
-    <w:basedOn w:val="Normal"/>
-    <w:link w:val="HeaderChar"/>
+    <w:basedOn w:val="Normaali"/>
+    <w:link w:val="YltunnisteChar"/>
     <w:uiPriority w:val="99"/>
     <w:unhideWhenUsed/>
     <w:rsid w:val="00457188"/>
@@ -1857,20 +2026,17 @@
       <w:spacing w:after="0" w:line="240" w:lineRule="auto"/>
     </w:pPr>
   </w:style>
-  <w:style w:type="character" w:customStyle="1" w:styleId="HeaderChar">
-    <w:name w:val="Header Char"/>
-    <w:basedOn w:val="DefaultParagraphFont"/>
-    <w:link w:val="Header"/>
+  <w:style w:type="character" w:customStyle="1" w:styleId="YltunnisteChar">
+    <w:name w:val="Ylätunniste Char"/>
+    <w:basedOn w:val="Kappaleenoletusfontti"/>
+    <w:link w:val="Yltunniste"/>
     <w:uiPriority w:val="99"/>
     <w:rsid w:val="00457188"/>
-    <w:rPr>
-      <w:lang w:val="en-BE"/>
-    </w:rPr>
   </w:style>
-  <w:style w:type="paragraph" w:styleId="Footer">
+  <w:style w:type="paragraph" w:styleId="Alatunniste">
     <w:name w:val="footer"/>
-    <w:basedOn w:val="Normal"/>
-    <w:link w:val="FooterChar"/>
+    <w:basedOn w:val="Normaali"/>
+    <w:link w:val="AlatunnisteChar"/>
     <w:uiPriority w:val="99"/>
     <w:unhideWhenUsed/>
     <w:rsid w:val="00457188"/>
@@ -1882,20 +2048,17 @@
       <w:spacing w:after="0" w:line="240" w:lineRule="auto"/>
     </w:pPr>
   </w:style>
-  <w:style w:type="character" w:customStyle="1" w:styleId="FooterChar">
-    <w:name w:val="Footer Char"/>
-    <w:basedOn w:val="DefaultParagraphFont"/>
-    <w:link w:val="Footer"/>
+  <w:style w:type="character" w:customStyle="1" w:styleId="AlatunnisteChar">
+    <w:name w:val="Alatunniste Char"/>
+    <w:basedOn w:val="Kappaleenoletusfontti"/>
+    <w:link w:val="Alatunniste"/>
     <w:uiPriority w:val="99"/>
     <w:rsid w:val="00457188"/>
-    <w:rPr>
-      <w:lang w:val="en-BE"/>
-    </w:rPr>
   </w:style>
-  <w:style w:type="character" w:customStyle="1" w:styleId="Heading1Char">
-    <w:name w:val="Heading 1 Char"/>
-    <w:basedOn w:val="DefaultParagraphFont"/>
-    <w:link w:val="Heading1"/>
+  <w:style w:type="character" w:customStyle="1" w:styleId="Otsikko1Char">
+    <w:name w:val="Otsikko 1 Char"/>
+    <w:basedOn w:val="Kappaleenoletusfontti"/>
+    <w:link w:val="Otsikko1"/>
     <w:uiPriority w:val="9"/>
     <w:rsid w:val="00727C7F"/>
     <w:rPr>
@@ -1903,7 +2066,6 @@
       <w:b/>
       <w:sz w:val="36"/>
       <w:szCs w:val="32"/>
-      <w:lang w:val="en-BE"/>
     </w:rPr>
   </w:style>
 </w:styles>

</xml_diff>

<commit_message>
added several truck part to the report
</commit_message>
<xml_diff>
--- a/ALGAV - AI/Genetic Algorithms/3DE_SPRINT_C.docx
+++ b/ALGAV - AI/Genetic Algorithms/3DE_SPRINT_C.docx
@@ -71,148 +71,138 @@
           <w:szCs w:val="40"/>
           <w:lang w:val="fr-FR"/>
         </w:rPr>
-        <w:t xml:space="preserve">1220514 – Liam </w:t>
-      </w:r>
-      <w:proofErr w:type="spellStart"/>
-      <w:r>
+        <w:t>1220514 – Liam Saliën</w:t>
+      </w:r>
+    </w:p>
+    <w:p>
+      <w:pPr>
+        <w:jc w:val="center"/>
         <w:rPr>
           <w:sz w:val="40"/>
           <w:szCs w:val="40"/>
           <w:lang w:val="fr-FR"/>
         </w:rPr>
-        <w:t>Saliën</w:t>
-      </w:r>
-      <w:proofErr w:type="spellEnd"/>
-    </w:p>
-    <w:p>
-      <w:pPr>
-        <w:jc w:val="center"/>
+      </w:pPr>
+      <w:r>
         <w:rPr>
           <w:sz w:val="40"/>
           <w:szCs w:val="40"/>
           <w:lang w:val="fr-FR"/>
         </w:rPr>
-      </w:pPr>
-      <w:r>
+        <w:t>1220528 – Juuso Jalava</w:t>
+      </w:r>
+    </w:p>
+    <w:p>
+      <w:pPr>
+        <w:jc w:val="center"/>
         <w:rPr>
           <w:sz w:val="40"/>
           <w:szCs w:val="40"/>
           <w:lang w:val="fr-FR"/>
         </w:rPr>
-        <w:t>1220528 – Juuso Jalava</w:t>
-      </w:r>
-    </w:p>
-    <w:p>
-      <w:pPr>
-        <w:jc w:val="center"/>
+      </w:pPr>
+      <w:r>
         <w:rPr>
           <w:sz w:val="40"/>
           <w:szCs w:val="40"/>
           <w:lang w:val="fr-FR"/>
         </w:rPr>
-      </w:pPr>
-      <w:r>
+        <w:t>1220379 – Benjamin Moreira</w:t>
+      </w:r>
+    </w:p>
+    <w:p>
+      <w:pPr>
+        <w:jc w:val="center"/>
         <w:rPr>
           <w:sz w:val="40"/>
           <w:szCs w:val="40"/>
           <w:lang w:val="fr-FR"/>
         </w:rPr>
-        <w:t>1220379 – Benjamin Moreira</w:t>
-      </w:r>
-    </w:p>
-    <w:p>
-      <w:pPr>
-        <w:jc w:val="center"/>
+      </w:pPr>
+      <w:r>
         <w:rPr>
           <w:sz w:val="40"/>
           <w:szCs w:val="40"/>
           <w:lang w:val="fr-FR"/>
         </w:rPr>
-      </w:pPr>
-      <w:r>
+        <w:t>1220459 – Patryk Pas</w:t>
+      </w:r>
+    </w:p>
+    <w:p>
+      <w:pPr>
+        <w:jc w:val="center"/>
         <w:rPr>
           <w:sz w:val="40"/>
           <w:szCs w:val="40"/>
           <w:lang w:val="fr-FR"/>
         </w:rPr>
-        <w:t xml:space="preserve">1220459 – </w:t>
-      </w:r>
-      <w:proofErr w:type="spellStart"/>
+      </w:pPr>
       <w:r>
         <w:rPr>
           <w:sz w:val="40"/>
           <w:szCs w:val="40"/>
           <w:lang w:val="fr-FR"/>
         </w:rPr>
-        <w:t>Patryk</w:t>
-      </w:r>
-      <w:proofErr w:type="spellEnd"/>
-      <w:r>
-        <w:rPr>
-          <w:sz w:val="40"/>
-          <w:szCs w:val="40"/>
-          <w:lang w:val="fr-FR"/>
-        </w:rPr>
-        <w:t xml:space="preserve"> Pas</w:t>
-      </w:r>
-    </w:p>
-    <w:p>
-      <w:pPr>
-        <w:jc w:val="center"/>
-        <w:rPr>
-          <w:sz w:val="40"/>
-          <w:szCs w:val="40"/>
-          <w:lang w:val="fr-FR"/>
-        </w:rPr>
-      </w:pPr>
-      <w:r>
-        <w:rPr>
-          <w:sz w:val="40"/>
-          <w:szCs w:val="40"/>
-          <w:lang w:val="fr-FR"/>
-        </w:rPr>
-        <w:t xml:space="preserve">1220448 – </w:t>
-      </w:r>
-      <w:proofErr w:type="spellStart"/>
-      <w:r>
-        <w:rPr>
-          <w:sz w:val="40"/>
-          <w:szCs w:val="40"/>
-          <w:lang w:val="fr-FR"/>
-        </w:rPr>
-        <w:t>Miika</w:t>
-      </w:r>
-      <w:proofErr w:type="spellEnd"/>
-      <w:r>
-        <w:rPr>
-          <w:sz w:val="40"/>
-          <w:szCs w:val="40"/>
-          <w:lang w:val="fr-FR"/>
-        </w:rPr>
-        <w:t xml:space="preserve"> </w:t>
-      </w:r>
-      <w:proofErr w:type="spellStart"/>
-      <w:r>
-        <w:rPr>
-          <w:sz w:val="40"/>
-          <w:szCs w:val="40"/>
-          <w:lang w:val="fr-FR"/>
-        </w:rPr>
-        <w:t>Kauppinen</w:t>
-      </w:r>
-      <w:proofErr w:type="spellEnd"/>
-    </w:p>
-    <w:p/>
-    <w:p/>
-    <w:p/>
-    <w:p/>
-    <w:p/>
-    <w:p/>
-    <w:p/>
+        <w:t>1220448 – Miika Kauppinen</w:t>
+      </w:r>
+    </w:p>
+    <w:p>
+      <w:pPr>
+        <w:rPr>
+          <w:lang w:val="fi-FI"/>
+        </w:rPr>
+      </w:pPr>
+    </w:p>
+    <w:p>
+      <w:pPr>
+        <w:rPr>
+          <w:lang w:val="fi-FI"/>
+        </w:rPr>
+      </w:pPr>
+    </w:p>
+    <w:p>
+      <w:pPr>
+        <w:rPr>
+          <w:lang w:val="fi-FI"/>
+        </w:rPr>
+      </w:pPr>
+    </w:p>
+    <w:p>
+      <w:pPr>
+        <w:rPr>
+          <w:lang w:val="fi-FI"/>
+        </w:rPr>
+      </w:pPr>
+    </w:p>
+    <w:p>
+      <w:pPr>
+        <w:rPr>
+          <w:lang w:val="fi-FI"/>
+        </w:rPr>
+      </w:pPr>
+    </w:p>
+    <w:p>
+      <w:pPr>
+        <w:rPr>
+          <w:lang w:val="fi-FI"/>
+        </w:rPr>
+      </w:pPr>
+    </w:p>
+    <w:p>
+      <w:pPr>
+        <w:rPr>
+          <w:lang w:val="fi-FI"/>
+        </w:rPr>
+      </w:pPr>
+    </w:p>
     <w:sdt>
       <w:sdtPr>
         <w:rPr>
-          <w:lang w:val="fi-FI"/>
+          <w:rFonts w:asciiTheme="minorHAnsi" w:eastAsiaTheme="minorHAnsi" w:hAnsiTheme="minorHAnsi" w:cstheme="minorBidi"/>
+          <w:color w:val="auto"/>
+          <w:sz w:val="22"/>
+          <w:szCs w:val="22"/>
+          <w:lang w:val="fi-FI" w:eastAsia="en-US"/>
         </w:rPr>
         <w:id w:val="1336965613"/>
         <w:docPartObj>
@@ -222,19 +212,14 @@
       </w:sdtPr>
       <w:sdtEndPr>
         <w:rPr>
-          <w:rFonts w:asciiTheme="minorHAnsi" w:eastAsiaTheme="minorHAnsi" w:hAnsiTheme="minorHAnsi" w:cstheme="minorBidi"/>
           <w:b/>
           <w:bCs/>
-          <w:color w:val="auto"/>
-          <w:sz w:val="22"/>
-          <w:szCs w:val="22"/>
-          <w:lang w:eastAsia="en-US"/>
         </w:rPr>
       </w:sdtEndPr>
       <w:sdtContent>
         <w:p>
           <w:pPr>
-            <w:pStyle w:val="Sisllysluettelonotsikko"/>
+            <w:pStyle w:val="TOCHeading"/>
           </w:pPr>
           <w:proofErr w:type="spellStart"/>
           <w:r>
@@ -247,14 +232,14 @@
         </w:p>
         <w:p>
           <w:pPr>
-            <w:pStyle w:val="Sisluet1"/>
+            <w:pStyle w:val="TOC1"/>
             <w:tabs>
               <w:tab w:val="right" w:leader="dot" w:pos="9016"/>
             </w:tabs>
             <w:rPr>
               <w:rFonts w:eastAsiaTheme="minorEastAsia"/>
               <w:noProof/>
-              <w:lang w:val="en-FI" w:eastAsia="en-FI"/>
+              <w:lang/>
             </w:rPr>
           </w:pPr>
           <w:r>
@@ -269,7 +254,7 @@
           <w:hyperlink w:anchor="_Toc123803935" w:history="1">
             <w:r>
               <w:rPr>
-                <w:rStyle w:val="Hyperlinkki"/>
+                <w:rStyle w:val="Hyperlink"/>
                 <w:noProof/>
               </w:rPr>
               <w:t>1. Introduction</w:t>
@@ -326,20 +311,20 @@
         </w:p>
         <w:p>
           <w:pPr>
-            <w:pStyle w:val="Sisluet1"/>
+            <w:pStyle w:val="TOC1"/>
             <w:tabs>
               <w:tab w:val="right" w:leader="dot" w:pos="9016"/>
             </w:tabs>
             <w:rPr>
               <w:rFonts w:eastAsiaTheme="minorEastAsia"/>
               <w:noProof/>
-              <w:lang w:val="en-FI" w:eastAsia="en-FI"/>
+              <w:lang/>
             </w:rPr>
           </w:pPr>
           <w:hyperlink w:anchor="_Toc123803936" w:history="1">
             <w:r>
               <w:rPr>
-                <w:rStyle w:val="Hyperlinkki"/>
+                <w:rStyle w:val="Hyperlink"/>
                 <w:noProof/>
               </w:rPr>
               <w:t>2. Creation of the initial population of the Genetic Algorithm (GA)</w:t>
@@ -396,20 +381,20 @@
         </w:p>
         <w:p>
           <w:pPr>
-            <w:pStyle w:val="Sisluet1"/>
+            <w:pStyle w:val="TOC1"/>
             <w:tabs>
               <w:tab w:val="right" w:leader="dot" w:pos="9016"/>
             </w:tabs>
             <w:rPr>
               <w:rFonts w:eastAsiaTheme="minorEastAsia"/>
               <w:noProof/>
-              <w:lang w:val="en-FI" w:eastAsia="en-FI"/>
+              <w:lang/>
             </w:rPr>
           </w:pPr>
           <w:hyperlink w:anchor="_Toc123803937" w:history="1">
             <w:r>
               <w:rPr>
-                <w:rStyle w:val="Hyperlinkki"/>
+                <w:rStyle w:val="Hyperlink"/>
                 <w:noProof/>
               </w:rPr>
               <w:t>3. Random Crossover between individuals of the population</w:t>
@@ -466,20 +451,20 @@
         </w:p>
         <w:p>
           <w:pPr>
-            <w:pStyle w:val="Sisluet1"/>
+            <w:pStyle w:val="TOC1"/>
             <w:tabs>
               <w:tab w:val="right" w:leader="dot" w:pos="9016"/>
             </w:tabs>
             <w:rPr>
               <w:rFonts w:eastAsiaTheme="minorEastAsia"/>
               <w:noProof/>
-              <w:lang w:val="en-FI" w:eastAsia="en-FI"/>
+              <w:lang/>
             </w:rPr>
           </w:pPr>
           <w:hyperlink w:anchor="_Toc123803938" w:history="1">
             <w:r>
               <w:rPr>
-                <w:rStyle w:val="Hyperlinkki"/>
+                <w:rStyle w:val="Hyperlink"/>
                 <w:noProof/>
               </w:rPr>
               <w:t>4. Selection of the new generation of the population</w:t>
@@ -536,20 +521,20 @@
         </w:p>
         <w:p>
           <w:pPr>
-            <w:pStyle w:val="Sisluet1"/>
+            <w:pStyle w:val="TOC1"/>
             <w:tabs>
               <w:tab w:val="right" w:leader="dot" w:pos="9016"/>
             </w:tabs>
             <w:rPr>
               <w:rFonts w:eastAsiaTheme="minorEastAsia"/>
               <w:noProof/>
-              <w:lang w:val="en-FI" w:eastAsia="en-FI"/>
+              <w:lang/>
             </w:rPr>
           </w:pPr>
           <w:hyperlink w:anchor="_Toc123803939" w:history="1">
             <w:r>
               <w:rPr>
-                <w:rStyle w:val="Hyperlinkki"/>
+                <w:rStyle w:val="Hyperlink"/>
                 <w:noProof/>
               </w:rPr>
               <w:t>5. Efficacy Analysis comparing the better individual of the created GA compared with the better from the initial version of the GA.</w:t>
@@ -606,20 +591,20 @@
         </w:p>
         <w:p>
           <w:pPr>
-            <w:pStyle w:val="Sisluet1"/>
+            <w:pStyle w:val="TOC1"/>
             <w:tabs>
               <w:tab w:val="right" w:leader="dot" w:pos="9016"/>
             </w:tabs>
             <w:rPr>
               <w:rFonts w:eastAsiaTheme="minorEastAsia"/>
               <w:noProof/>
-              <w:lang w:val="en-FI" w:eastAsia="en-FI"/>
+              <w:lang/>
             </w:rPr>
           </w:pPr>
           <w:hyperlink w:anchor="_Toc123803940" w:history="1">
             <w:r>
               <w:rPr>
-                <w:rStyle w:val="Hyperlinkki"/>
+                <w:rStyle w:val="Hyperlink"/>
                 <w:noProof/>
               </w:rPr>
               <w:t>6. Parametrization of the ending condition of the AG</w:t>
@@ -676,20 +661,20 @@
         </w:p>
         <w:p>
           <w:pPr>
-            <w:pStyle w:val="Sisluet1"/>
+            <w:pStyle w:val="TOC1"/>
             <w:tabs>
               <w:tab w:val="right" w:leader="dot" w:pos="9016"/>
             </w:tabs>
             <w:rPr>
               <w:rFonts w:eastAsiaTheme="minorEastAsia"/>
               <w:noProof/>
-              <w:lang w:val="en-FI" w:eastAsia="en-FI"/>
+              <w:lang/>
             </w:rPr>
           </w:pPr>
           <w:hyperlink w:anchor="_Toc123803941" w:history="1">
             <w:r>
               <w:rPr>
-                <w:rStyle w:val="Hyperlinkki"/>
+                <w:rStyle w:val="Hyperlink"/>
                 <w:noProof/>
               </w:rPr>
               <w:t>7. Use of the GA to handle several trucks, representing in the same chromosome the deliveries of the several trucks.</w:t>
@@ -746,20 +731,20 @@
         </w:p>
         <w:p>
           <w:pPr>
-            <w:pStyle w:val="Sisluet1"/>
+            <w:pStyle w:val="TOC1"/>
             <w:tabs>
               <w:tab w:val="right" w:leader="dot" w:pos="9016"/>
             </w:tabs>
             <w:rPr>
               <w:rFonts w:eastAsiaTheme="minorEastAsia"/>
               <w:noProof/>
-              <w:lang w:val="en-FI" w:eastAsia="en-FI"/>
+              <w:lang/>
             </w:rPr>
           </w:pPr>
           <w:hyperlink w:anchor="_Toc123803942" w:history="1">
             <w:r>
               <w:rPr>
-                <w:rStyle w:val="Hyperlinkki"/>
+                <w:rStyle w:val="Hyperlink"/>
                 <w:noProof/>
               </w:rPr>
               <w:t>8. Study of methods of Machine Learning</w:t>
@@ -816,20 +801,20 @@
         </w:p>
         <w:p>
           <w:pPr>
-            <w:pStyle w:val="Sisluet1"/>
+            <w:pStyle w:val="TOC1"/>
             <w:tabs>
               <w:tab w:val="right" w:leader="dot" w:pos="9016"/>
             </w:tabs>
             <w:rPr>
               <w:rFonts w:eastAsiaTheme="minorEastAsia"/>
               <w:noProof/>
-              <w:lang w:val="en-FI" w:eastAsia="en-FI"/>
+              <w:lang/>
             </w:rPr>
           </w:pPr>
           <w:hyperlink w:anchor="_Toc123803943" w:history="1">
             <w:r>
               <w:rPr>
-                <w:rStyle w:val="Hyperlinkki"/>
+                <w:rStyle w:val="Hyperlink"/>
                 <w:noProof/>
               </w:rPr>
               <w:t>9. From a solution obtained from the GA it is envisaged to be able to allow dynamic changes</w:t>
@@ -886,20 +871,20 @@
         </w:p>
         <w:p>
           <w:pPr>
-            <w:pStyle w:val="Sisluet1"/>
+            <w:pStyle w:val="TOC1"/>
             <w:tabs>
               <w:tab w:val="right" w:leader="dot" w:pos="9016"/>
             </w:tabs>
             <w:rPr>
               <w:rFonts w:eastAsiaTheme="minorEastAsia"/>
               <w:noProof/>
-              <w:lang w:val="en-FI" w:eastAsia="en-FI"/>
+              <w:lang/>
             </w:rPr>
           </w:pPr>
           <w:hyperlink w:anchor="_Toc123803944" w:history="1">
             <w:r>
               <w:rPr>
-                <w:rStyle w:val="Hyperlinkki"/>
+                <w:rStyle w:val="Hyperlink"/>
                 <w:noProof/>
               </w:rPr>
               <w:t>10. Conclusions</w:t>
@@ -968,7 +953,7 @@
     </w:sdt>
     <w:p>
       <w:pPr>
-        <w:pStyle w:val="Otsikko1"/>
+        <w:pStyle w:val="Heading1"/>
         <w:rPr>
           <w:lang w:val="fr-FR"/>
         </w:rPr>
@@ -1186,7 +1171,7 @@
     </w:p>
     <w:p>
       <w:pPr>
-        <w:pStyle w:val="Otsikko1"/>
+        <w:pStyle w:val="Heading1"/>
       </w:pPr>
       <w:bookmarkStart w:id="0" w:name="_Toc123803935"/>
       <w:r>
@@ -1205,7 +1190,7 @@
     <w:p/>
     <w:p>
       <w:pPr>
-        <w:pStyle w:val="Otsikko1"/>
+        <w:pStyle w:val="Heading1"/>
       </w:pPr>
       <w:bookmarkStart w:id="1" w:name="_Toc123803936"/>
       <w:r>
@@ -1282,7 +1267,7 @@
     </w:p>
     <w:p>
       <w:pPr>
-        <w:pStyle w:val="Kuvaotsikko"/>
+        <w:pStyle w:val="Caption"/>
       </w:pPr>
       <w:r>
         <w:t xml:space="preserve">Figure </w:t>
@@ -1298,25 +1283,12 @@
     </w:p>
     <w:p>
       <w:r>
-        <w:t xml:space="preserve">The </w:t>
-      </w:r>
-      <w:proofErr w:type="gramStart"/>
-      <w:r>
-        <w:t>first generation</w:t>
-      </w:r>
-      <w:proofErr w:type="gramEnd"/>
-      <w:r>
-        <w:t xml:space="preserve"> population predicate (with one variable) will read the amount of deliveries that are in the system, and after that it will subtract the amount of individuals that are expected by 2, as it was required to include two solutions obtained by two different heuristics. The two heuristics used in our solution are by time, and by weight. </w:t>
-      </w:r>
-    </w:p>
-    <w:p>
-      <w:proofErr w:type="gramStart"/>
-      <w:r>
-        <w:t>Furthermore</w:t>
-      </w:r>
-      <w:proofErr w:type="gramEnd"/>
-      <w:r>
-        <w:t xml:space="preserve"> it checks if the two solutions doesn’t equal each other (which uses a predicate that compares every single item in two lists). </w:t>
+        <w:t xml:space="preserve">The first generation population predicate (with one variable) will read the amount of deliveries that are in the system, and after that it will subtract the amount of individuals that are expected by 2, as it was required to include two solutions obtained by two different heuristics. The two heuristics used in our solution are by time, and by weight. </w:t>
+      </w:r>
+    </w:p>
+    <w:p>
+      <w:r>
+        <w:t xml:space="preserve">Furthermore it checks if the two solutions doesn’t equal each other (which uses a predicate that compares every single item in two lists). </w:t>
       </w:r>
     </w:p>
     <w:p>
@@ -1366,7 +1338,7 @@
     </w:p>
     <w:p>
       <w:pPr>
-        <w:pStyle w:val="Kuvaotsikko"/>
+        <w:pStyle w:val="Caption"/>
       </w:pPr>
       <w:r>
         <w:t xml:space="preserve">Figure </w:t>
@@ -1409,7 +1381,7 @@
     <w:p/>
     <w:p>
       <w:pPr>
-        <w:pStyle w:val="Otsikko1"/>
+        <w:pStyle w:val="Heading1"/>
       </w:pPr>
       <w:bookmarkStart w:id="2" w:name="_Toc123803937"/>
       <w:r>
@@ -1465,7 +1437,7 @@
     </w:p>
     <w:p>
       <w:pPr>
-        <w:pStyle w:val="Kuvaotsikko"/>
+        <w:pStyle w:val="Caption"/>
       </w:pPr>
       <w:r>
         <w:t xml:space="preserve">Figure </w:t>
@@ -1551,59 +1523,27 @@
           <w:i/>
           <w:iCs/>
         </w:rPr>
-        <w:t>[[9,11,1,8,</w:t>
-      </w:r>
-      <w:proofErr w:type="gramStart"/>
-      <w:r>
+        <w:t>[[9,11,1,8,3]*463.7758474576272,[11,8,1,3,9]*486.5362288135594,[11,8,3,1,9]*508.935593220339,[3,1,8,9,11]*510.73241525423737,[11,3,9,8,1]*537.482627118644]</w:t>
+      </w:r>
+    </w:p>
+    <w:p>
+      <w:r>
+        <w:t>It might lead to this result:</w:t>
+      </w:r>
+    </w:p>
+    <w:p>
+      <w:pPr>
         <w:rPr>
           <w:i/>
           <w:iCs/>
         </w:rPr>
-        <w:t>3]*</w:t>
-      </w:r>
-      <w:proofErr w:type="gramEnd"/>
+      </w:pPr>
       <w:r>
         <w:rPr>
           <w:i/>
           <w:iCs/>
         </w:rPr>
-        <w:t>463.7758474576272,[11,8,1,3,9]*486.5362288135594,[11,8,3,1,9]*508.935593220339,[3,1,8,9,11]*510.73241525423737,[11,3,9,8,1]*537.482627118644]</w:t>
-      </w:r>
-    </w:p>
-    <w:p>
-      <w:r>
-        <w:t>It might lead to this result:</w:t>
-      </w:r>
-    </w:p>
-    <w:p>
-      <w:pPr>
-        <w:rPr>
-          <w:i/>
-          <w:iCs/>
-        </w:rPr>
-      </w:pPr>
-      <w:r>
-        <w:rPr>
-          <w:i/>
-          <w:iCs/>
-        </w:rPr>
-        <w:t xml:space="preserve">[[11, 8, 3, 1, </w:t>
-      </w:r>
-      <w:proofErr w:type="gramStart"/>
-      <w:r>
-        <w:rPr>
-          <w:i/>
-          <w:iCs/>
-        </w:rPr>
-        <w:t>9]*</w:t>
-      </w:r>
-      <w:proofErr w:type="gramEnd"/>
-      <w:r>
-        <w:rPr>
-          <w:i/>
-          <w:iCs/>
-        </w:rPr>
-        <w:t>508.935593220339, [11, 8, 1, 3, 9]*486.5362288135594, [9, 11, 1, 8, 3]*463.7758474576272, [11, 3, 9, 8|...]*537.482627118644, [3, 1, 8|...]*510.73241525423737]</w:t>
+        <w:t>[[11, 8, 3, 1, 9]*508.935593220339, [11, 8, 1, 3, 9]*486.5362288135594, [9, 11, 1, 8, 3]*463.7758474576272, [11, 3, 9, 8|...]*537.482627118644, [3, 1, 8|...]*510.73241525423737]</w:t>
       </w:r>
     </w:p>
     <w:p>
@@ -1614,7 +1554,7 @@
     <w:p/>
     <w:p>
       <w:pPr>
-        <w:pStyle w:val="Otsikko1"/>
+        <w:pStyle w:val="Heading1"/>
       </w:pPr>
       <w:bookmarkStart w:id="3" w:name="_Toc123803938"/>
       <w:r>
@@ -1697,7 +1637,7 @@
     </w:p>
     <w:p>
       <w:pPr>
-        <w:pStyle w:val="Kuvaotsikko"/>
+        <w:pStyle w:val="Caption"/>
       </w:pPr>
       <w:r>
         <w:t xml:space="preserve">Figure </w:t>
@@ -1772,7 +1712,7 @@
     </w:p>
     <w:p>
       <w:pPr>
-        <w:pStyle w:val="Kuvaotsikko"/>
+        <w:pStyle w:val="Caption"/>
       </w:pPr>
       <w:r>
         <w:t xml:space="preserve">Figure </w:t>
@@ -1888,7 +1828,7 @@
     </w:p>
     <w:p>
       <w:pPr>
-        <w:pStyle w:val="Kuvaotsikko"/>
+        <w:pStyle w:val="Caption"/>
       </w:pPr>
       <w:r>
         <w:t xml:space="preserve">Figure </w:t>
@@ -1924,7 +1864,7 @@
     </w:p>
     <w:p>
       <w:pPr>
-        <w:pStyle w:val="Otsikko1"/>
+        <w:pStyle w:val="Heading1"/>
       </w:pPr>
       <w:bookmarkStart w:id="4" w:name="_Toc123803939"/>
       <w:r>
@@ -1992,7 +1932,7 @@
     </w:p>
     <w:p>
       <w:pPr>
-        <w:pStyle w:val="Kuvaotsikko"/>
+        <w:pStyle w:val="Caption"/>
         <w:rPr>
           <w:noProof/>
         </w:rPr>
@@ -2075,7 +2015,7 @@
     </w:p>
     <w:p>
       <w:pPr>
-        <w:pStyle w:val="Kuvaotsikko"/>
+        <w:pStyle w:val="Caption"/>
       </w:pPr>
       <w:r>
         <w:t xml:space="preserve">Figure </w:t>
@@ -2089,10 +2029,7 @@
         </w:r>
       </w:fldSimple>
       <w:r>
-        <w:t xml:space="preserve">. </w:t>
-      </w:r>
-      <w:r>
-        <w:t xml:space="preserve">Table of results of optimal solution, original </w:t>
+        <w:t xml:space="preserve">. Table of results of optimal solution, original </w:t>
       </w:r>
       <w:proofErr w:type="gramStart"/>
       <w:r>
@@ -2185,7 +2122,7 @@
     </w:p>
     <w:p>
       <w:pPr>
-        <w:pStyle w:val="Otsikko1"/>
+        <w:pStyle w:val="Heading1"/>
       </w:pPr>
       <w:bookmarkStart w:id="5" w:name="_Toc123803940"/>
       <w:r>
@@ -2240,7 +2177,7 @@
     </w:p>
     <w:p>
       <w:pPr>
-        <w:pStyle w:val="Kuvaotsikko"/>
+        <w:pStyle w:val="Caption"/>
       </w:pPr>
       <w:r>
         <w:t xml:space="preserve">Figure </w:t>
@@ -2326,7 +2263,7 @@
     </w:p>
     <w:p>
       <w:pPr>
-        <w:pStyle w:val="Kuvaotsikko"/>
+        <w:pStyle w:val="Caption"/>
       </w:pPr>
       <w:r>
         <w:t xml:space="preserve">Figure </w:t>
@@ -2387,7 +2324,7 @@
     </w:p>
     <w:p>
       <w:pPr>
-        <w:pStyle w:val="Otsikko1"/>
+        <w:pStyle w:val="Heading1"/>
       </w:pPr>
       <w:bookmarkStart w:id="6" w:name="_Toc123803941"/>
       <w:r>
@@ -2406,279 +2343,37 @@
     </w:p>
     <w:p>
       <w:r>
-        <w:t>TBD</w:t>
-      </w:r>
-    </w:p>
-    <w:p/>
-    <w:p/>
-    <w:p/>
-    <w:p/>
-    <w:p/>
-    <w:p/>
-    <w:p>
-      <w:pPr>
-        <w:pStyle w:val="Otsikko1"/>
-      </w:pPr>
-      <w:bookmarkStart w:id="7" w:name="_Toc123803942"/>
-      <w:r>
-        <w:t>8. Study of methods of Machine Learning</w:t>
-      </w:r>
-      <w:bookmarkEnd w:id="7"/>
-      <w:r>
-        <w:t xml:space="preserve"> </w:t>
-      </w:r>
-    </w:p>
-    <w:p>
-      <w:r>
-        <w:rPr>
-          <w:i/>
-          <w:iCs/>
-        </w:rPr>
-        <w:t>Machine learning</w:t>
-      </w:r>
-      <w:r>
-        <w:rPr>
-          <w:i/>
-          <w:iCs/>
-        </w:rPr>
-        <w:t xml:space="preserve"> (ML)</w:t>
-      </w:r>
-      <w:r>
-        <w:rPr>
-          <w:i/>
-          <w:iCs/>
-        </w:rPr>
-        <w:t xml:space="preserve"> </w:t>
-      </w:r>
-      <w:r>
-        <w:t xml:space="preserve">is a subset of AI that is focused on teaching computers to learn from data and to improve it with experience instead of being explicitly programmed to do so. The algorithms are trained to find patterns in large data sets to make the best decisions and predictions based on that analysis. </w:t>
-      </w:r>
-    </w:p>
-    <w:p>
-      <w:r>
-        <w:t>Those applications improve with use and become more accurate the more data they have access to.</w:t>
-      </w:r>
-      <w:r>
-        <w:rPr>
-          <w:rStyle w:val="Alaviitteenviite"/>
-        </w:rPr>
-        <w:footnoteReference w:id="1"/>
-      </w:r>
-    </w:p>
-    <w:p>
-      <w:r>
-        <w:t>As Machine Learning is a very big topic to cover, there are a lot of methods</w:t>
-      </w:r>
-      <w:r>
-        <w:t xml:space="preserve"> present</w:t>
-      </w:r>
-      <w:r>
-        <w:t xml:space="preserve"> to </w:t>
-      </w:r>
-      <w:proofErr w:type="gramStart"/>
-      <w:r>
-        <w:t>actually apply</w:t>
-      </w:r>
-      <w:proofErr w:type="gramEnd"/>
-      <w:r>
-        <w:t xml:space="preserve"> it to certain problems. </w:t>
-      </w:r>
-    </w:p>
-    <w:p>
-      <w:r>
-        <w:t xml:space="preserve">Below we study multiple of those methods, in order for us to both understand </w:t>
-      </w:r>
-      <w:r>
-        <w:t xml:space="preserve">the different </w:t>
-      </w:r>
-      <w:r>
-        <w:t xml:space="preserve">Machine </w:t>
-      </w:r>
-      <w:r>
-        <w:t xml:space="preserve">Learning methods, and how to apply them to our problem of performing deliveries from warehouse to warehouse (starting from one central warehouse located in </w:t>
-      </w:r>
-      <w:proofErr w:type="spellStart"/>
-      <w:r>
-        <w:t>Mat</w:t>
-      </w:r>
-      <w:r>
-        <w:t>o</w:t>
-      </w:r>
-      <w:r>
-        <w:t>sinhos</w:t>
-      </w:r>
-      <w:proofErr w:type="spellEnd"/>
-      <w:r>
-        <w:t>), and taking into account the battery levels (that shouldn’t go below a previously stated minimum of 20%) and the most optimal route that has the lowest cost (which is also based on the total weight of the electric truck and its payload):</w:t>
-      </w:r>
-    </w:p>
-    <w:p>
-      <w:pPr>
-        <w:pStyle w:val="Luettelokappale"/>
-        <w:numPr>
-          <w:ilvl w:val="0"/>
-          <w:numId w:val="1"/>
-        </w:numPr>
-        <w:contextualSpacing w:val="0"/>
-      </w:pPr>
-      <w:r>
-        <w:t xml:space="preserve">A Machine learning method that can be used to estimate the energy consumption of the electric trucks during the deliveries as accurate as possible is the </w:t>
-      </w:r>
-      <w:r>
-        <w:rPr>
-          <w:b/>
-          <w:bCs/>
-        </w:rPr>
-        <w:t>Bayesian</w:t>
-      </w:r>
-      <w:r>
-        <w:t xml:space="preserve"> Machine learning method, or more precisely, the </w:t>
-      </w:r>
-      <w:r>
-        <w:rPr>
-          <w:b/>
-          <w:bCs/>
-        </w:rPr>
-        <w:t xml:space="preserve">Bayesian regression </w:t>
-      </w:r>
-      <w:r>
-        <w:t xml:space="preserve">method. </w:t>
-      </w:r>
-      <w:r>
-        <w:t>It’s a type of Supervised Learning.</w:t>
-      </w:r>
-    </w:p>
-    <w:p>
-      <w:pPr>
-        <w:pStyle w:val="Luettelokappale"/>
-        <w:contextualSpacing w:val="0"/>
-      </w:pPr>
-      <w:r>
-        <w:lastRenderedPageBreak/>
-        <w:t>This will obtain/estimate both the optimal as the variance (of) energy consumption based on an initial prior, and afterwards improve this precision by combining it with</w:t>
-      </w:r>
-      <w:r>
-        <w:t xml:space="preserve"> (new)</w:t>
-      </w:r>
-      <w:r>
-        <w:t xml:space="preserve"> empirical data (= data based on what is experienced/retrieved earlier). </w:t>
-      </w:r>
-    </w:p>
-    <w:p>
-      <w:pPr>
-        <w:pStyle w:val="Luettelokappale"/>
-        <w:contextualSpacing w:val="0"/>
-      </w:pPr>
-      <w:r>
-        <w:t>Thanks to the obtained variance, this method makes it also possible to plan routes more efficient and predict the probability of higher energy consumptions.</w:t>
-      </w:r>
-    </w:p>
-    <w:p>
-      <w:pPr>
-        <w:pStyle w:val="Luettelokappale"/>
-        <w:contextualSpacing w:val="0"/>
-      </w:pPr>
-      <w:r>
-        <w:t>The method works as follows:</w:t>
-      </w:r>
-    </w:p>
-    <w:p>
-      <w:pPr>
-        <w:pStyle w:val="Luettelokappale"/>
-        <w:contextualSpacing w:val="0"/>
-      </w:pPr>
-      <w:r>
-        <w:t xml:space="preserve">It needs to find 2 coefficients alpha and beta for each road link (randomly), to calculate the energy probability distribution for that road link. For this it first computes a </w:t>
-      </w:r>
-      <w:r>
-        <w:rPr>
-          <w:i/>
-          <w:iCs/>
-        </w:rPr>
-        <w:t>prior</w:t>
-      </w:r>
-      <w:r>
-        <w:t xml:space="preserve"> based on </w:t>
-      </w:r>
-      <w:r>
-        <w:rPr>
-          <w:b/>
-          <w:bCs/>
-        </w:rPr>
-        <w:t>map data and vehicle model</w:t>
-      </w:r>
-      <w:r>
-        <w:t xml:space="preserve">, secondly finds the </w:t>
-      </w:r>
-      <w:r>
-        <w:rPr>
-          <w:i/>
-          <w:iCs/>
-        </w:rPr>
-        <w:t>likelihood</w:t>
-      </w:r>
-      <w:r>
-        <w:t xml:space="preserve"> based on </w:t>
-      </w:r>
-      <w:r>
-        <w:rPr>
-          <w:b/>
-          <w:bCs/>
-        </w:rPr>
-        <w:t>measured data</w:t>
-      </w:r>
-      <w:r>
-        <w:t xml:space="preserve"> </w:t>
-      </w:r>
-      <w:r>
-        <w:t xml:space="preserve">(from vehicles driving on the road) </w:t>
-      </w:r>
-      <w:r>
-        <w:t xml:space="preserve">that will be combined with this prior to become the </w:t>
-      </w:r>
-      <w:r>
-        <w:rPr>
-          <w:i/>
-          <w:iCs/>
-        </w:rPr>
-        <w:t>posterior</w:t>
-      </w:r>
-      <w:r>
-        <w:t xml:space="preserve">, and finally this will lead to the </w:t>
-      </w:r>
-      <w:r>
-        <w:rPr>
-          <w:i/>
-          <w:iCs/>
-        </w:rPr>
-        <w:t xml:space="preserve">posterior </w:t>
-      </w:r>
-      <w:r>
-        <w:rPr>
-          <w:i/>
-          <w:iCs/>
-        </w:rPr>
-        <w:t>predictive</w:t>
-      </w:r>
-      <w:r>
-        <w:t>.</w:t>
-      </w:r>
-    </w:p>
-    <w:p>
-      <w:pPr>
-        <w:pStyle w:val="Luettelokappale"/>
+        <w:t xml:space="preserve">For GA to run with several trucks we need to separate individuals. Every truck holds 5-6 deliveries. First, we </w:t>
+      </w:r>
+      <w:r>
+        <w:t>must</w:t>
+      </w:r>
+      <w:r>
+        <w:t xml:space="preserve"> check how many trucks we need (figure 11). Predicate takes account if the number of trucks we need is close to bigger number (</w:t>
+      </w:r>
+      <w:r>
+        <w:t>e.g.,</w:t>
+      </w:r>
+      <w:r>
+        <w:t xml:space="preserve">1,95) it </w:t>
+      </w:r>
+      <w:r>
+        <w:t>chooses</w:t>
+      </w:r>
+      <w:r>
+        <w:t xml:space="preserve"> 3 truck to handle the deliveries.</w:t>
+      </w:r>
+    </w:p>
+    <w:p>
+      <w:pPr>
         <w:keepNext/>
-        <w:contextualSpacing w:val="0"/>
-      </w:pPr>
-      <w:r>
-        <w:rPr>
-          <w:noProof/>
-        </w:rPr>
+      </w:pPr>
+      <w:r>
         <w:drawing>
-          <wp:inline distT="0" distB="0" distL="0" distR="0" wp14:anchorId="62862C5D" wp14:editId="5060DB6D">
-            <wp:extent cx="2854550" cy="876501"/>
-            <wp:effectExtent l="0" t="0" r="3175" b="0"/>
-            <wp:docPr id="14" name="Picture 14"/>
+          <wp:inline distT="0" distB="0" distL="0" distR="0" wp14:anchorId="7302B041" wp14:editId="1B9F6110">
+            <wp:extent cx="5731510" cy="1130300"/>
+            <wp:effectExtent l="0" t="0" r="2540" b="0"/>
+            <wp:docPr id="20" name="Picture 20" descr="Text&#10;&#10;Description automatically generated"/>
             <wp:cNvGraphicFramePr>
               <a:graphicFrameLocks xmlns:a="http://schemas.openxmlformats.org/drawingml/2006/main" noChangeAspect="1"/>
             </wp:cNvGraphicFramePr>
@@ -2686,7 +2381,7 @@
               <a:graphicData uri="http://schemas.openxmlformats.org/drawingml/2006/picture">
                 <pic:pic xmlns:pic="http://schemas.openxmlformats.org/drawingml/2006/picture">
                   <pic:nvPicPr>
-                    <pic:cNvPr id="1" name=""/>
+                    <pic:cNvPr id="20" name="Picture 20" descr="Text&#10;&#10;Description automatically generated"/>
                     <pic:cNvPicPr/>
                   </pic:nvPicPr>
                   <pic:blipFill>
@@ -2698,7 +2393,7 @@
                   <pic:spPr>
                     <a:xfrm>
                       <a:off x="0" y="0"/>
-                      <a:ext cx="2896223" cy="889297"/>
+                      <a:ext cx="5731510" cy="1130300"/>
                     </a:xfrm>
                     <a:prstGeom prst="rect">
                       <a:avLst/>
@@ -2713,8 +2408,7 @@
     </w:p>
     <w:p>
       <w:pPr>
-        <w:pStyle w:val="Kuvaotsikko"/>
-        <w:ind w:firstLine="720"/>
+        <w:pStyle w:val="Caption"/>
       </w:pPr>
       <w:r>
         <w:t xml:space="preserve">Figure </w:t>
@@ -2727,66 +2421,41 @@
           <w:t>11</w:t>
         </w:r>
       </w:fldSimple>
-    </w:p>
-    <w:p>
-      <w:pPr>
-        <w:pStyle w:val="Luettelokappale"/>
-        <w:contextualSpacing w:val="0"/>
-      </w:pPr>
-      <w:r>
-        <w:t xml:space="preserve">If we </w:t>
+      <w:r>
+        <w:t>. predicate to check how many deliveries is needed</w:t>
+      </w:r>
+    </w:p>
+    <w:p>
+      <w:r>
+        <w:t xml:space="preserve">After generating the initial population, we need to separate populations for each truck (figure 12). </w:t>
+      </w:r>
+    </w:p>
+    <w:p>
+      <w:r>
+        <w:t>[4,15,7,8,17,3,2,10,12,6,14,1,11,13,16,9]</w:t>
+      </w:r>
+      <w:r>
+        <w:t xml:space="preserve"> = </w:t>
+      </w:r>
+      <w:r>
+        <w:t>[</w:t>
+      </w:r>
+      <w:r>
+        <w:t>[15,4,1,8</w:t>
       </w:r>
       <w:proofErr w:type="gramStart"/>
       <w:r>
-        <w:t>look into</w:t>
+        <w:t>],[</w:t>
       </w:r>
       <w:proofErr w:type="gramEnd"/>
       <w:r>
-        <w:t xml:space="preserve"> more detail, the likelihood function contains information regarding the total energy consumed, the total mass and the average speed. The function that is obtained using </w:t>
-      </w:r>
-      <w:r>
-        <w:t>among other things matrix notations is combined with the prior that consists of both a mean (obtained by Gaussian distribution) and a variance (obtained by Inverted Gamma distribution). To retrieve the initial data for the prior, a probabilistic speed profile for each road link in the road network should be used.</w:t>
-      </w:r>
-    </w:p>
-    <w:p>
-      <w:pPr>
-        <w:pStyle w:val="Luettelokappale"/>
-        <w:contextualSpacing w:val="0"/>
-      </w:pPr>
-      <w:r>
-        <w:t>The posterior method will then be a result of these two combined, and thanks to ML the system can learn recursively by using the newest measurements of energy, mass, and speed every time a vehicle drives a certain road link.</w:t>
-      </w:r>
-    </w:p>
-    <w:p>
-      <w:pPr>
-        <w:pStyle w:val="Luettelokappale"/>
-        <w:contextualSpacing w:val="0"/>
-      </w:pPr>
-      <w:r>
-        <w:t>The result in the end will then be a posterior distribution of coefficients alpha and beta to predict energy consumption when given an input of mass and speed for a certain road link.</w:t>
-      </w:r>
-    </w:p>
-    <w:p/>
-    <w:p>
-      <w:pPr>
-        <w:pStyle w:val="Otsikko1"/>
-      </w:pPr>
-      <w:bookmarkStart w:id="8" w:name="_Toc123803943"/>
-      <w:r>
-        <w:t>9. From a solution obtained from the GA it is envisaged to be able to allow dynamic changes</w:t>
-      </w:r>
-      <w:bookmarkEnd w:id="8"/>
-    </w:p>
-    <w:p/>
-    <w:p>
-      <w:r>
-        <w:t xml:space="preserve">First, we must make deliveries dynamic so we can do changes to it (figure </w:t>
-      </w:r>
-      <w:r>
-        <w:t>12</w:t>
-      </w:r>
-      <w:r>
-        <w:t>).</w:t>
+        <w:t>11,17,10,2,6,7],[9,16,12,13,3,14</w:t>
+      </w:r>
+      <w:r>
+        <w:t>]]</w:t>
+      </w:r>
+      <w:r>
+        <w:t>.</w:t>
       </w:r>
     </w:p>
     <w:p>
@@ -2794,14 +2463,11 @@
         <w:keepNext/>
       </w:pPr>
       <w:r>
-        <w:rPr>
-          <w:noProof/>
-        </w:rPr>
         <w:drawing>
-          <wp:inline distT="0" distB="0" distL="0" distR="0" wp14:anchorId="3F0E12D8" wp14:editId="19F5BCEA">
-            <wp:extent cx="2200582" cy="419158"/>
-            <wp:effectExtent l="0" t="0" r="9525" b="0"/>
-            <wp:docPr id="7" name="Picture 7"/>
+          <wp:inline distT="0" distB="0" distL="0" distR="0" wp14:anchorId="052773EC" wp14:editId="652B5E14">
+            <wp:extent cx="4205315" cy="2128724"/>
+            <wp:effectExtent l="0" t="0" r="5080" b="5080"/>
+            <wp:docPr id="16" name="Picture 16"/>
             <wp:cNvGraphicFramePr>
               <a:graphicFrameLocks xmlns:a="http://schemas.openxmlformats.org/drawingml/2006/main" noChangeAspect="1"/>
             </wp:cNvGraphicFramePr>
@@ -2821,6 +2487,465 @@
                   <pic:spPr>
                     <a:xfrm>
                       <a:off x="0" y="0"/>
+                      <a:ext cx="4206490" cy="2129319"/>
+                    </a:xfrm>
+                    <a:prstGeom prst="rect">
+                      <a:avLst/>
+                    </a:prstGeom>
+                  </pic:spPr>
+                </pic:pic>
+              </a:graphicData>
+            </a:graphic>
+          </wp:inline>
+        </w:drawing>
+      </w:r>
+    </w:p>
+    <w:p>
+      <w:pPr>
+        <w:pStyle w:val="Caption"/>
+      </w:pPr>
+      <w:r>
+        <w:t xml:space="preserve">Figure </w:t>
+      </w:r>
+      <w:fldSimple w:instr=" SEQ Figure \* ARABIC ">
+        <w:r>
+          <w:rPr>
+            <w:noProof/>
+          </w:rPr>
+          <w:t>12</w:t>
+        </w:r>
+      </w:fldSimple>
+      <w:r>
+        <w:t>. Predicate to separate populations</w:t>
+      </w:r>
+    </w:p>
+    <w:p>
+      <w:r>
+        <w:t>Then we evaluate populations and put them in descending order because the time is biggest time of all trucks.</w:t>
+      </w:r>
+    </w:p>
+    <w:p>
+      <w:r>
+        <w:t>[[1,14,6,12,10,2]*598.6396186440678,[3,17,8,7,15,4]*414.91864406779666,[11,13,16,9]*296.25]]</w:t>
+      </w:r>
+      <w:r>
+        <w:t>.</w:t>
+      </w:r>
+    </w:p>
+    <w:p/>
+    <w:p/>
+    <w:p/>
+    <w:p/>
+    <w:p/>
+    <w:p>
+      <w:pPr>
+        <w:pStyle w:val="Heading1"/>
+      </w:pPr>
+      <w:bookmarkStart w:id="7" w:name="_Toc123803942"/>
+      <w:r>
+        <w:t>8. Study of methods of Machine Learning</w:t>
+      </w:r>
+      <w:bookmarkEnd w:id="7"/>
+      <w:r>
+        <w:t xml:space="preserve"> </w:t>
+      </w:r>
+    </w:p>
+    <w:p>
+      <w:r>
+        <w:rPr>
+          <w:i/>
+          <w:iCs/>
+        </w:rPr>
+        <w:t>Machine learning</w:t>
+      </w:r>
+      <w:r>
+        <w:rPr>
+          <w:i/>
+          <w:iCs/>
+        </w:rPr>
+        <w:t xml:space="preserve"> (ML)</w:t>
+      </w:r>
+      <w:r>
+        <w:rPr>
+          <w:i/>
+          <w:iCs/>
+        </w:rPr>
+        <w:t xml:space="preserve"> </w:t>
+      </w:r>
+      <w:r>
+        <w:t xml:space="preserve">is a subset of AI that is focused on teaching computers to learn from data and to improve it with experience instead of being explicitly programmed to do so. The algorithms are trained to find patterns in large data sets to make the best decisions and predictions based on that analysis. </w:t>
+      </w:r>
+    </w:p>
+    <w:p>
+      <w:r>
+        <w:t>Those applications improve with use and become more accurate the more data they have access to.</w:t>
+      </w:r>
+      <w:r>
+        <w:rPr>
+          <w:rStyle w:val="FootnoteReference"/>
+        </w:rPr>
+        <w:footnoteReference w:id="1"/>
+      </w:r>
+    </w:p>
+    <w:p>
+      <w:r>
+        <w:t>As Machine Learning is a very big topic to cover, there are a lot of methods</w:t>
+      </w:r>
+      <w:r>
+        <w:t xml:space="preserve"> present</w:t>
+      </w:r>
+      <w:r>
+        <w:t xml:space="preserve"> to </w:t>
+      </w:r>
+      <w:proofErr w:type="gramStart"/>
+      <w:r>
+        <w:t>actually apply</w:t>
+      </w:r>
+      <w:proofErr w:type="gramEnd"/>
+      <w:r>
+        <w:t xml:space="preserve"> it to certain problems. </w:t>
+      </w:r>
+    </w:p>
+    <w:p>
+      <w:r>
+        <w:t xml:space="preserve">Below we study multiple of those methods, in order for us to both understand </w:t>
+      </w:r>
+      <w:r>
+        <w:t xml:space="preserve">the different </w:t>
+      </w:r>
+      <w:r>
+        <w:t xml:space="preserve">Machine </w:t>
+      </w:r>
+      <w:r>
+        <w:t xml:space="preserve">Learning methods, and how to apply them to our problem of performing deliveries from warehouse to warehouse (starting from one central warehouse located in </w:t>
+      </w:r>
+      <w:proofErr w:type="spellStart"/>
+      <w:r>
+        <w:t>Mat</w:t>
+      </w:r>
+      <w:r>
+        <w:t>o</w:t>
+      </w:r>
+      <w:r>
+        <w:t>sinhos</w:t>
+      </w:r>
+      <w:proofErr w:type="spellEnd"/>
+      <w:r>
+        <w:t>), and taking into account the battery levels (that shouldn’t go below a previously stated minimum of 20%) and the most optimal route that has the lowest cost (which is also based on the total weight of the electric truck and its payload):</w:t>
+      </w:r>
+    </w:p>
+    <w:p>
+      <w:pPr>
+        <w:pStyle w:val="ListParagraph"/>
+        <w:numPr>
+          <w:ilvl w:val="0"/>
+          <w:numId w:val="1"/>
+        </w:numPr>
+        <w:contextualSpacing w:val="0"/>
+      </w:pPr>
+      <w:r>
+        <w:t xml:space="preserve">A Machine learning method that can be used to estimate the energy consumption of the electric trucks during the deliveries as accurate as possible is the </w:t>
+      </w:r>
+      <w:r>
+        <w:rPr>
+          <w:b/>
+          <w:bCs/>
+        </w:rPr>
+        <w:t>Bayesian</w:t>
+      </w:r>
+      <w:r>
+        <w:t xml:space="preserve"> Machine learning method, or more precisely, the </w:t>
+      </w:r>
+      <w:r>
+        <w:rPr>
+          <w:b/>
+          <w:bCs/>
+        </w:rPr>
+        <w:t xml:space="preserve">Bayesian regression </w:t>
+      </w:r>
+      <w:r>
+        <w:t xml:space="preserve">method. </w:t>
+      </w:r>
+      <w:r>
+        <w:t>It’s a type of Supervised Learning.</w:t>
+      </w:r>
+    </w:p>
+    <w:p>
+      <w:pPr>
+        <w:pStyle w:val="ListParagraph"/>
+        <w:contextualSpacing w:val="0"/>
+      </w:pPr>
+      <w:r>
+        <w:t>This will obtain/estimate both the optimal as the variance (of) energy consumption based on an initial prior, and afterwards improve this precision by combining it with</w:t>
+      </w:r>
+      <w:r>
+        <w:t xml:space="preserve"> (new)</w:t>
+      </w:r>
+      <w:r>
+        <w:t xml:space="preserve"> empirical data (= data based on what is experienced/retrieved earlier). </w:t>
+      </w:r>
+    </w:p>
+    <w:p>
+      <w:pPr>
+        <w:pStyle w:val="ListParagraph"/>
+        <w:contextualSpacing w:val="0"/>
+      </w:pPr>
+      <w:r>
+        <w:t>Thanks to the obtained variance, this method makes it also possible to plan routes more efficient and predict the probability of higher energy consumptions.</w:t>
+      </w:r>
+    </w:p>
+    <w:p>
+      <w:pPr>
+        <w:pStyle w:val="ListParagraph"/>
+        <w:contextualSpacing w:val="0"/>
+      </w:pPr>
+      <w:r>
+        <w:t>The method works as follows:</w:t>
+      </w:r>
+    </w:p>
+    <w:p>
+      <w:pPr>
+        <w:pStyle w:val="ListParagraph"/>
+        <w:contextualSpacing w:val="0"/>
+      </w:pPr>
+      <w:r>
+        <w:t xml:space="preserve">It needs to find 2 coefficients alpha and beta for each road link (randomly), to calculate the energy probability distribution for that road link. For this it first computes a </w:t>
+      </w:r>
+      <w:r>
+        <w:rPr>
+          <w:i/>
+          <w:iCs/>
+        </w:rPr>
+        <w:t>prior</w:t>
+      </w:r>
+      <w:r>
+        <w:t xml:space="preserve"> based on </w:t>
+      </w:r>
+      <w:r>
+        <w:rPr>
+          <w:b/>
+          <w:bCs/>
+        </w:rPr>
+        <w:t>map data and vehicle model</w:t>
+      </w:r>
+      <w:r>
+        <w:t xml:space="preserve">, secondly finds the </w:t>
+      </w:r>
+      <w:r>
+        <w:rPr>
+          <w:i/>
+          <w:iCs/>
+        </w:rPr>
+        <w:t>likelihood</w:t>
+      </w:r>
+      <w:r>
+        <w:t xml:space="preserve"> based on </w:t>
+      </w:r>
+      <w:r>
+        <w:rPr>
+          <w:b/>
+          <w:bCs/>
+        </w:rPr>
+        <w:t>measured data</w:t>
+      </w:r>
+      <w:r>
+        <w:t xml:space="preserve"> </w:t>
+      </w:r>
+      <w:r>
+        <w:t xml:space="preserve">(from vehicles driving on the road) </w:t>
+      </w:r>
+      <w:r>
+        <w:t xml:space="preserve">that will be combined with this prior to become the </w:t>
+      </w:r>
+      <w:r>
+        <w:rPr>
+          <w:i/>
+          <w:iCs/>
+        </w:rPr>
+        <w:t>posterior</w:t>
+      </w:r>
+      <w:r>
+        <w:t xml:space="preserve">, and finally this will lead to the </w:t>
+      </w:r>
+      <w:r>
+        <w:rPr>
+          <w:i/>
+          <w:iCs/>
+        </w:rPr>
+        <w:t xml:space="preserve">posterior </w:t>
+      </w:r>
+      <w:r>
+        <w:rPr>
+          <w:i/>
+          <w:iCs/>
+        </w:rPr>
+        <w:t>predictive</w:t>
+      </w:r>
+      <w:r>
+        <w:t>.</w:t>
+      </w:r>
+    </w:p>
+    <w:p>
+      <w:pPr>
+        <w:pStyle w:val="ListParagraph"/>
+        <w:keepNext/>
+        <w:contextualSpacing w:val="0"/>
+      </w:pPr>
+      <w:r>
+        <w:rPr>
+          <w:noProof/>
+        </w:rPr>
+        <w:drawing>
+          <wp:inline distT="0" distB="0" distL="0" distR="0" wp14:anchorId="62862C5D" wp14:editId="5060DB6D">
+            <wp:extent cx="2854550" cy="876501"/>
+            <wp:effectExtent l="0" t="0" r="3175" b="0"/>
+            <wp:docPr id="14" name="Picture 14"/>
+            <wp:cNvGraphicFramePr>
+              <a:graphicFrameLocks xmlns:a="http://schemas.openxmlformats.org/drawingml/2006/main" noChangeAspect="1"/>
+            </wp:cNvGraphicFramePr>
+            <a:graphic xmlns:a="http://schemas.openxmlformats.org/drawingml/2006/main">
+              <a:graphicData uri="http://schemas.openxmlformats.org/drawingml/2006/picture">
+                <pic:pic xmlns:pic="http://schemas.openxmlformats.org/drawingml/2006/picture">
+                  <pic:nvPicPr>
+                    <pic:cNvPr id="1" name=""/>
+                    <pic:cNvPicPr/>
+                  </pic:nvPicPr>
+                  <pic:blipFill>
+                    <a:blip r:embed="rId20"/>
+                    <a:stretch>
+                      <a:fillRect/>
+                    </a:stretch>
+                  </pic:blipFill>
+                  <pic:spPr>
+                    <a:xfrm>
+                      <a:off x="0" y="0"/>
+                      <a:ext cx="2896223" cy="889297"/>
+                    </a:xfrm>
+                    <a:prstGeom prst="rect">
+                      <a:avLst/>
+                    </a:prstGeom>
+                  </pic:spPr>
+                </pic:pic>
+              </a:graphicData>
+            </a:graphic>
+          </wp:inline>
+        </w:drawing>
+      </w:r>
+    </w:p>
+    <w:p>
+      <w:pPr>
+        <w:pStyle w:val="Caption"/>
+        <w:ind w:firstLine="720"/>
+      </w:pPr>
+      <w:r>
+        <w:t xml:space="preserve">Figure </w:t>
+      </w:r>
+      <w:fldSimple w:instr=" SEQ Figure \* ARABIC ">
+        <w:r>
+          <w:rPr>
+            <w:noProof/>
+          </w:rPr>
+          <w:t>13</w:t>
+        </w:r>
+      </w:fldSimple>
+    </w:p>
+    <w:p>
+      <w:pPr>
+        <w:pStyle w:val="ListParagraph"/>
+        <w:contextualSpacing w:val="0"/>
+      </w:pPr>
+      <w:r>
+        <w:lastRenderedPageBreak/>
+        <w:t xml:space="preserve">If we </w:t>
+      </w:r>
+      <w:proofErr w:type="gramStart"/>
+      <w:r>
+        <w:t>look into</w:t>
+      </w:r>
+      <w:proofErr w:type="gramEnd"/>
+      <w:r>
+        <w:t xml:space="preserve"> more detail, the likelihood function contains information regarding the total energy consumed, the total mass and the average speed. The function that is obtained using </w:t>
+      </w:r>
+      <w:r>
+        <w:t>among other things matrix notations is combined with the prior that consists of both a mean (obtained by Gaussian distribution) and a variance (obtained by Inverted Gamma distribution). To retrieve the initial data for the prior, a probabilistic speed profile for each road link in the road network should be used.</w:t>
+      </w:r>
+    </w:p>
+    <w:p>
+      <w:pPr>
+        <w:pStyle w:val="ListParagraph"/>
+        <w:contextualSpacing w:val="0"/>
+      </w:pPr>
+      <w:r>
+        <w:t>The posterior method will then be a result of these two combined, and thanks to ML the system can learn recursively by using the newest measurements of energy, mass, and speed every time a vehicle drives a certain road link.</w:t>
+      </w:r>
+    </w:p>
+    <w:p>
+      <w:pPr>
+        <w:pStyle w:val="ListParagraph"/>
+        <w:contextualSpacing w:val="0"/>
+      </w:pPr>
+      <w:r>
+        <w:t>The result in the end will then be a posterior distribution of coefficients alpha and beta to predict energy consumption when given an input of mass and speed for a certain road link.</w:t>
+      </w:r>
+    </w:p>
+    <w:p/>
+    <w:p>
+      <w:pPr>
+        <w:pStyle w:val="Heading1"/>
+      </w:pPr>
+      <w:bookmarkStart w:id="8" w:name="_Toc123803943"/>
+      <w:r>
+        <w:t>9. From a solution obtained from the GA it is envisaged to be able to allow dynamic changes</w:t>
+      </w:r>
+      <w:bookmarkEnd w:id="8"/>
+    </w:p>
+    <w:p/>
+    <w:p>
+      <w:r>
+        <w:t xml:space="preserve">First, we must make deliveries dynamic so we can do changes to it (figure </w:t>
+      </w:r>
+      <w:r>
+        <w:t>1</w:t>
+      </w:r>
+      <w:r>
+        <w:t>4</w:t>
+      </w:r>
+      <w:r>
+        <w:t>).</w:t>
+      </w:r>
+    </w:p>
+    <w:p>
+      <w:pPr>
+        <w:keepNext/>
+      </w:pPr>
+      <w:r>
+        <w:rPr>
+          <w:noProof/>
+        </w:rPr>
+        <w:drawing>
+          <wp:inline distT="0" distB="0" distL="0" distR="0" wp14:anchorId="3F0E12D8" wp14:editId="19F5BCEA">
+            <wp:extent cx="2200582" cy="419158"/>
+            <wp:effectExtent l="0" t="0" r="9525" b="0"/>
+            <wp:docPr id="7" name="Picture 7"/>
+            <wp:cNvGraphicFramePr>
+              <a:graphicFrameLocks xmlns:a="http://schemas.openxmlformats.org/drawingml/2006/main" noChangeAspect="1"/>
+            </wp:cNvGraphicFramePr>
+            <a:graphic xmlns:a="http://schemas.openxmlformats.org/drawingml/2006/main">
+              <a:graphicData uri="http://schemas.openxmlformats.org/drawingml/2006/picture">
+                <pic:pic xmlns:pic="http://schemas.openxmlformats.org/drawingml/2006/picture">
+                  <pic:nvPicPr>
+                    <pic:cNvPr id="1" name=""/>
+                    <pic:cNvPicPr/>
+                  </pic:nvPicPr>
+                  <pic:blipFill>
+                    <a:blip r:embed="rId21"/>
+                    <a:stretch>
+                      <a:fillRect/>
+                    </a:stretch>
+                  </pic:blipFill>
+                  <pic:spPr>
+                    <a:xfrm>
+                      <a:off x="0" y="0"/>
                       <a:ext cx="2200582" cy="419158"/>
                     </a:xfrm>
                     <a:prstGeom prst="rect">
@@ -2836,7 +2961,7 @@
     </w:p>
     <w:p>
       <w:pPr>
-        <w:pStyle w:val="Kuvaotsikko"/>
+        <w:pStyle w:val="Caption"/>
       </w:pPr>
       <w:r>
         <w:t xml:space="preserve">Figure </w:t>
@@ -2846,7 +2971,7 @@
           <w:rPr>
             <w:noProof/>
           </w:rPr>
-          <w:t>12</w:t>
+          <w:t>14</w:t>
         </w:r>
       </w:fldSimple>
       <w:r>
@@ -2858,19 +2983,25 @@
         <w:t xml:space="preserve">We have predicates for creating (figure </w:t>
       </w:r>
       <w:r>
-        <w:t>13</w:t>
+        <w:t>1</w:t>
+      </w:r>
+      <w:r>
+        <w:t>5</w:t>
       </w:r>
       <w:r>
         <w:t xml:space="preserve">), updating (figure </w:t>
       </w:r>
       <w:r>
-        <w:t>14</w:t>
+        <w:t>1</w:t>
+      </w:r>
+      <w:r>
+        <w:t>6</w:t>
       </w:r>
       <w:r>
         <w:t>), and deleting (figure 1</w:t>
       </w:r>
       <w:r>
-        <w:t>5</w:t>
+        <w:t>7</w:t>
       </w:r>
       <w:r>
         <w:t xml:space="preserve">) a delivery. Each predicate asks needed details from the user and </w:t>
@@ -2886,7 +3017,6 @@
           <w:i/>
           <w:iCs/>
         </w:rPr>
-        <w:lastRenderedPageBreak/>
         <w:t>Add_delivery</w:t>
       </w:r>
       <w:proofErr w:type="spellEnd"/>
@@ -2958,7 +3088,7 @@
                     <pic:cNvPicPr/>
                   </pic:nvPicPr>
                   <pic:blipFill>
-                    <a:blip r:embed="rId20"/>
+                    <a:blip r:embed="rId22"/>
                     <a:stretch>
                       <a:fillRect/>
                     </a:stretch>
@@ -2981,7 +3111,7 @@
     </w:p>
     <w:p>
       <w:pPr>
-        <w:pStyle w:val="Kuvaotsikko"/>
+        <w:pStyle w:val="Caption"/>
       </w:pPr>
       <w:r>
         <w:t xml:space="preserve">Figure </w:t>
@@ -2991,7 +3121,7 @@
           <w:rPr>
             <w:noProof/>
           </w:rPr>
-          <w:t>13</w:t>
+          <w:t>15</w:t>
         </w:r>
       </w:fldSimple>
       <w:r>
@@ -3050,6 +3180,7 @@
         <w:rPr>
           <w:noProof/>
         </w:rPr>
+        <w:lastRenderedPageBreak/>
         <w:drawing>
           <wp:inline distT="0" distB="0" distL="0" distR="0" wp14:anchorId="2EF130C0" wp14:editId="711D5CEE">
             <wp:extent cx="4589789" cy="1119225"/>
@@ -3066,7 +3197,7 @@
                     <pic:cNvPicPr/>
                   </pic:nvPicPr>
                   <pic:blipFill>
-                    <a:blip r:embed="rId21"/>
+                    <a:blip r:embed="rId23"/>
                     <a:stretch>
                       <a:fillRect/>
                     </a:stretch>
@@ -3089,7 +3220,7 @@
     </w:p>
     <w:p>
       <w:pPr>
-        <w:pStyle w:val="Kuvaotsikko"/>
+        <w:pStyle w:val="Caption"/>
       </w:pPr>
       <w:r>
         <w:t xml:space="preserve">Figure </w:t>
@@ -3099,7 +3230,7 @@
           <w:rPr>
             <w:noProof/>
           </w:rPr>
-          <w:t>14</w:t>
+          <w:t>16</w:t>
         </w:r>
       </w:fldSimple>
       <w:r>
@@ -3163,7 +3294,7 @@
                     <pic:cNvPicPr/>
                   </pic:nvPicPr>
                   <pic:blipFill>
-                    <a:blip r:embed="rId22"/>
+                    <a:blip r:embed="rId24"/>
                     <a:stretch>
                       <a:fillRect/>
                     </a:stretch>
@@ -3186,7 +3317,7 @@
     </w:p>
     <w:p>
       <w:pPr>
-        <w:pStyle w:val="Kuvaotsikko"/>
+        <w:pStyle w:val="Caption"/>
       </w:pPr>
       <w:r>
         <w:t xml:space="preserve">Figure </w:t>
@@ -3196,7 +3327,7 @@
           <w:rPr>
             <w:noProof/>
           </w:rPr>
-          <w:t>15</w:t>
+          <w:t>17</w:t>
         </w:r>
       </w:fldSimple>
       <w:r>
@@ -3220,7 +3351,7 @@
         <w:t>work with dynamic changes we need to make predicate which gives us the number of deliveries when we need (figure1</w:t>
       </w:r>
       <w:r>
-        <w:t>6</w:t>
+        <w:t>8</w:t>
       </w:r>
       <w:r>
         <w:t>).</w:t>
@@ -3250,7 +3381,7 @@
                     <pic:cNvPicPr/>
                   </pic:nvPicPr>
                   <pic:blipFill>
-                    <a:blip r:embed="rId23"/>
+                    <a:blip r:embed="rId25"/>
                     <a:stretch>
                       <a:fillRect/>
                     </a:stretch>
@@ -3273,7 +3404,7 @@
     </w:p>
     <w:p>
       <w:pPr>
-        <w:pStyle w:val="Kuvaotsikko"/>
+        <w:pStyle w:val="Caption"/>
       </w:pPr>
       <w:r>
         <w:t xml:space="preserve">Figure </w:t>
@@ -3283,7 +3414,7 @@
           <w:rPr>
             <w:noProof/>
           </w:rPr>
-          <w:t>16</w:t>
+          <w:t>18</w:t>
         </w:r>
       </w:fldSimple>
       <w:r>
@@ -3310,7 +3441,7 @@
         <w:t xml:space="preserve"> (figure 1</w:t>
       </w:r>
       <w:r>
-        <w:t>7</w:t>
+        <w:t>9</w:t>
       </w:r>
       <w:r>
         <w:t xml:space="preserve">), Which runs until </w:t>
@@ -3340,10 +3471,10 @@
         <w:t xml:space="preserve">, changes </w:t>
       </w:r>
       <w:r>
-        <w:t>predicate (figure 1</w:t>
-      </w:r>
-      <w:r>
-        <w:t>8</w:t>
+        <w:t xml:space="preserve">predicate (figure </w:t>
+      </w:r>
+      <w:r>
+        <w:t>20</w:t>
       </w:r>
       <w:r>
         <w:t xml:space="preserve">) asks user to give 1, 2, 3 or 0. 0 or any else number or letter stops the predicate. </w:t>
@@ -3357,7 +3488,6 @@
         <w:rPr>
           <w:noProof/>
         </w:rPr>
-        <w:lastRenderedPageBreak/>
         <w:drawing>
           <wp:inline distT="0" distB="0" distL="0" distR="0" wp14:anchorId="4BEFFD61" wp14:editId="13E9A31C">
             <wp:extent cx="3101645" cy="2691842"/>
@@ -3374,7 +3504,7 @@
                     <pic:cNvPicPr/>
                   </pic:nvPicPr>
                   <pic:blipFill>
-                    <a:blip r:embed="rId24"/>
+                    <a:blip r:embed="rId26"/>
                     <a:stretch>
                       <a:fillRect/>
                     </a:stretch>
@@ -3397,7 +3527,7 @@
     </w:p>
     <w:p>
       <w:pPr>
-        <w:pStyle w:val="Kuvaotsikko"/>
+        <w:pStyle w:val="Caption"/>
       </w:pPr>
       <w:r>
         <w:t xml:space="preserve">Figure </w:t>
@@ -3407,7 +3537,7 @@
           <w:rPr>
             <w:noProof/>
           </w:rPr>
-          <w:t>17</w:t>
+          <w:t>19</w:t>
         </w:r>
       </w:fldSimple>
       <w:r>
@@ -3422,6 +3552,7 @@
         <w:rPr>
           <w:noProof/>
         </w:rPr>
+        <w:lastRenderedPageBreak/>
         <w:drawing>
           <wp:inline distT="0" distB="0" distL="0" distR="0" wp14:anchorId="58D6610E" wp14:editId="4074D1AE">
             <wp:extent cx="5731510" cy="1078865"/>
@@ -3438,7 +3569,7 @@
                     <pic:cNvPicPr/>
                   </pic:nvPicPr>
                   <pic:blipFill>
-                    <a:blip r:embed="rId25"/>
+                    <a:blip r:embed="rId27"/>
                     <a:stretch>
                       <a:fillRect/>
                     </a:stretch>
@@ -3461,7 +3592,7 @@
     </w:p>
     <w:p>
       <w:pPr>
-        <w:pStyle w:val="Kuvaotsikko"/>
+        <w:pStyle w:val="Caption"/>
       </w:pPr>
       <w:r>
         <w:t xml:space="preserve">Figure </w:t>
@@ -3471,7 +3602,7 @@
           <w:rPr>
             <w:noProof/>
           </w:rPr>
-          <w:t>18</w:t>
+          <w:t>20</w:t>
         </w:r>
       </w:fldSimple>
       <w:r>
@@ -3480,7 +3611,7 @@
     </w:p>
     <w:p>
       <w:pPr>
-        <w:pStyle w:val="Otsikko1"/>
+        <w:pStyle w:val="Heading1"/>
       </w:pPr>
       <w:bookmarkStart w:id="9" w:name="_Toc123803944"/>
       <w:r>
@@ -3495,7 +3626,7 @@
     </w:p>
     <w:p/>
     <w:sectPr>
-      <w:footerReference w:type="default" r:id="rId26"/>
+      <w:footerReference w:type="default" r:id="rId28"/>
       <w:pgSz w:w="11906" w:h="16838"/>
       <w:pgMar w:top="1440" w:right="1440" w:bottom="1440" w:left="1440" w:header="708" w:footer="708" w:gutter="0"/>
       <w:cols w:space="708"/>
@@ -3534,7 +3665,7 @@
 <w:ftr xmlns:wpc="http://schemas.microsoft.com/office/word/2010/wordprocessingCanvas" xmlns:cx="http://schemas.microsoft.com/office/drawing/2014/chartex" xmlns:cx1="http://schemas.microsoft.com/office/drawing/2015/9/8/chartex" xmlns:cx2="http://schemas.microsoft.com/office/drawing/2015/10/21/chartex" xmlns:cx3="http://schemas.microsoft.com/office/drawing/2016/5/9/chartex" xmlns:cx4="http://schemas.microsoft.com/office/drawing/2016/5/10/chartex" xmlns:cx5="http://schemas.microsoft.com/office/drawing/2016/5/11/chartex" xmlns:cx6="http://schemas.microsoft.com/office/drawing/2016/5/12/chartex" xmlns:cx7="http://schemas.microsoft.com/office/drawing/2016/5/13/chartex" xmlns:cx8="http://schemas.microsoft.com/office/drawing/2016/5/14/chartex" xmlns:mc="http://schemas.openxmlformats.org/markup-compatibility/2006" xmlns:aink="http://schemas.microsoft.com/office/drawing/2016/ink" xmlns:am3d="http://schemas.microsoft.com/office/drawing/2017/model3d" xmlns:o="urn:schemas-microsoft-com:office:office" xmlns:oel="http://schemas.microsoft.com/office/2019/extlst" xmlns:r="http://schemas.openxmlformats.org/officeDocument/2006/relationships" xmlns:m="http://schemas.openxmlformats.org/officeDocument/2006/math" xmlns:v="urn:schemas-microsoft-com:vml" xmlns:wp14="http://schemas.microsoft.com/office/word/2010/wordprocessingDrawing" xmlns:wp="http://schemas.openxmlformats.org/drawingml/2006/wordprocessingDrawing" xmlns:w10="urn:schemas-microsoft-com:office:word" xmlns:w="http://schemas.openxmlformats.org/wordprocessingml/2006/main" xmlns:w14="http://schemas.microsoft.com/office/word/2010/wordml" xmlns:w15="http://schemas.microsoft.com/office/word/2012/wordml" xmlns:w16cex="http://schemas.microsoft.com/office/word/2018/wordml/cex" xmlns:w16cid="http://schemas.microsoft.com/office/word/2016/wordml/cid" xmlns:w16="http://schemas.microsoft.com/office/word/2018/wordml" xmlns:w16sdtdh="http://schemas.microsoft.com/office/word/2020/wordml/sdtdatahash" xmlns:w16se="http://schemas.microsoft.com/office/word/2015/wordml/symex" xmlns:wpg="http://schemas.microsoft.com/office/word/2010/wordprocessingGroup" xmlns:wpi="http://schemas.microsoft.com/office/word/2010/wordprocessingInk" xmlns:wne="http://schemas.microsoft.com/office/word/2006/wordml" xmlns:wps="http://schemas.microsoft.com/office/word/2010/wordprocessingShape" mc:Ignorable="w14 w15 w16se w16cid w16 w16cex w16sdtdh wp14">
   <w:p>
     <w:pPr>
-      <w:pStyle w:val="Alatunniste"/>
+      <w:pStyle w:val="Footer"/>
     </w:pPr>
     <w:r>
       <w:t>Sprint C - A</w:t>
@@ -3571,11 +3702,11 @@
   <w:footnote w:id="1">
     <w:p>
       <w:pPr>
-        <w:pStyle w:val="Alaviitteenteksti"/>
-      </w:pPr>
-      <w:r>
-        <w:rPr>
-          <w:rStyle w:val="Alaviitteenviite"/>
+        <w:pStyle w:val="FootnoteText"/>
+      </w:pPr>
+      <w:r>
+        <w:rPr>
+          <w:rStyle w:val="FootnoteReference"/>
         </w:rPr>
         <w:footnoteRef/>
       </w:r>
@@ -4125,16 +4256,16 @@
     <w:lsdException w:name="Unresolved Mention" w:semiHidden="1" w:unhideWhenUsed="1"/>
     <w:lsdException w:name="Smart Link" w:semiHidden="1" w:unhideWhenUsed="1"/>
   </w:latentStyles>
-  <w:style w:type="paragraph" w:default="1" w:styleId="Normaali">
+  <w:style w:type="paragraph" w:default="1" w:styleId="Normal">
     <w:name w:val="Normal"/>
     <w:qFormat/>
     <w:rsid w:val="00457188"/>
   </w:style>
-  <w:style w:type="paragraph" w:styleId="Otsikko1">
+  <w:style w:type="paragraph" w:styleId="Heading1">
     <w:name w:val="heading 1"/>
-    <w:basedOn w:val="Normaali"/>
-    <w:next w:val="Normaali"/>
-    <w:link w:val="Otsikko1Char"/>
+    <w:basedOn w:val="Normal"/>
+    <w:next w:val="Normal"/>
+    <w:link w:val="Heading1Char"/>
     <w:uiPriority w:val="9"/>
     <w:qFormat/>
     <w:rsid w:val="00727C7F"/>
@@ -4151,13 +4282,13 @@
       <w:szCs w:val="32"/>
     </w:rPr>
   </w:style>
-  <w:style w:type="character" w:default="1" w:styleId="Kappaleenoletusfontti">
+  <w:style w:type="character" w:default="1" w:styleId="DefaultParagraphFont">
     <w:name w:val="Default Paragraph Font"/>
     <w:uiPriority w:val="1"/>
     <w:semiHidden/>
     <w:unhideWhenUsed/>
   </w:style>
-  <w:style w:type="table" w:default="1" w:styleId="Normaalitaulukko">
+  <w:style w:type="table" w:default="1" w:styleId="TableNormal">
     <w:name w:val="Normal Table"/>
     <w:uiPriority w:val="99"/>
     <w:semiHidden/>
@@ -4172,16 +4303,16 @@
       </w:tblCellMar>
     </w:tblPr>
   </w:style>
-  <w:style w:type="numbering" w:default="1" w:styleId="Eiluetteloa">
+  <w:style w:type="numbering" w:default="1" w:styleId="NoList">
     <w:name w:val="No List"/>
     <w:uiPriority w:val="99"/>
     <w:semiHidden/>
     <w:unhideWhenUsed/>
   </w:style>
-  <w:style w:type="paragraph" w:styleId="Yltunniste">
+  <w:style w:type="paragraph" w:styleId="Header">
     <w:name w:val="header"/>
-    <w:basedOn w:val="Normaali"/>
-    <w:link w:val="YltunnisteChar"/>
+    <w:basedOn w:val="Normal"/>
+    <w:link w:val="HeaderChar"/>
     <w:uiPriority w:val="99"/>
     <w:unhideWhenUsed/>
     <w:rsid w:val="00457188"/>
@@ -4193,17 +4324,17 @@
       <w:spacing w:after="0" w:line="240" w:lineRule="auto"/>
     </w:pPr>
   </w:style>
-  <w:style w:type="character" w:customStyle="1" w:styleId="YltunnisteChar">
-    <w:name w:val="Ylätunniste Char"/>
-    <w:basedOn w:val="Kappaleenoletusfontti"/>
-    <w:link w:val="Yltunniste"/>
+  <w:style w:type="character" w:customStyle="1" w:styleId="HeaderChar">
+    <w:name w:val="Header Char"/>
+    <w:basedOn w:val="DefaultParagraphFont"/>
+    <w:link w:val="Header"/>
     <w:uiPriority w:val="99"/>
     <w:rsid w:val="00457188"/>
   </w:style>
-  <w:style w:type="paragraph" w:styleId="Alatunniste">
+  <w:style w:type="paragraph" w:styleId="Footer">
     <w:name w:val="footer"/>
-    <w:basedOn w:val="Normaali"/>
-    <w:link w:val="AlatunnisteChar"/>
+    <w:basedOn w:val="Normal"/>
+    <w:link w:val="FooterChar"/>
     <w:uiPriority w:val="99"/>
     <w:unhideWhenUsed/>
     <w:rsid w:val="00457188"/>
@@ -4215,17 +4346,17 @@
       <w:spacing w:after="0" w:line="240" w:lineRule="auto"/>
     </w:pPr>
   </w:style>
-  <w:style w:type="character" w:customStyle="1" w:styleId="AlatunnisteChar">
-    <w:name w:val="Alatunniste Char"/>
-    <w:basedOn w:val="Kappaleenoletusfontti"/>
-    <w:link w:val="Alatunniste"/>
+  <w:style w:type="character" w:customStyle="1" w:styleId="FooterChar">
+    <w:name w:val="Footer Char"/>
+    <w:basedOn w:val="DefaultParagraphFont"/>
+    <w:link w:val="Footer"/>
     <w:uiPriority w:val="99"/>
     <w:rsid w:val="00457188"/>
   </w:style>
-  <w:style w:type="character" w:customStyle="1" w:styleId="Otsikko1Char">
-    <w:name w:val="Otsikko 1 Char"/>
-    <w:basedOn w:val="Kappaleenoletusfontti"/>
-    <w:link w:val="Otsikko1"/>
+  <w:style w:type="character" w:customStyle="1" w:styleId="Heading1Char">
+    <w:name w:val="Heading 1 Char"/>
+    <w:basedOn w:val="DefaultParagraphFont"/>
+    <w:link w:val="Heading1"/>
     <w:uiPriority w:val="9"/>
     <w:rsid w:val="00727C7F"/>
     <w:rPr>
@@ -4235,10 +4366,10 @@
       <w:szCs w:val="32"/>
     </w:rPr>
   </w:style>
-  <w:style w:type="paragraph" w:styleId="Kuvaotsikko">
+  <w:style w:type="paragraph" w:styleId="Caption">
     <w:name w:val="caption"/>
-    <w:basedOn w:val="Normaali"/>
-    <w:next w:val="Normaali"/>
+    <w:basedOn w:val="Normal"/>
+    <w:next w:val="Normal"/>
     <w:uiPriority w:val="35"/>
     <w:unhideWhenUsed/>
     <w:qFormat/>
@@ -4254,10 +4385,10 @@
       <w:szCs w:val="18"/>
     </w:rPr>
   </w:style>
-  <w:style w:type="paragraph" w:styleId="Alaviitteenteksti">
+  <w:style w:type="paragraph" w:styleId="FootnoteText">
     <w:name w:val="footnote text"/>
-    <w:basedOn w:val="Normaali"/>
-    <w:link w:val="AlaviitteentekstiChar"/>
+    <w:basedOn w:val="Normal"/>
+    <w:link w:val="FootnoteTextChar"/>
     <w:uiPriority w:val="99"/>
     <w:semiHidden/>
     <w:unhideWhenUsed/>
@@ -4270,10 +4401,10 @@
       <w:szCs w:val="20"/>
     </w:rPr>
   </w:style>
-  <w:style w:type="character" w:customStyle="1" w:styleId="AlaviitteentekstiChar">
-    <w:name w:val="Alaviitteen teksti Char"/>
-    <w:basedOn w:val="Kappaleenoletusfontti"/>
-    <w:link w:val="Alaviitteenteksti"/>
+  <w:style w:type="character" w:customStyle="1" w:styleId="FootnoteTextChar">
+    <w:name w:val="Footnote Text Char"/>
+    <w:basedOn w:val="DefaultParagraphFont"/>
+    <w:link w:val="FootnoteText"/>
     <w:uiPriority w:val="99"/>
     <w:semiHidden/>
     <w:rsid w:val="00C739AF"/>
@@ -4282,9 +4413,9 @@
       <w:szCs w:val="20"/>
     </w:rPr>
   </w:style>
-  <w:style w:type="character" w:styleId="Alaviitteenviite">
+  <w:style w:type="character" w:styleId="FootnoteReference">
     <w:name w:val="footnote reference"/>
-    <w:basedOn w:val="Kappaleenoletusfontti"/>
+    <w:basedOn w:val="DefaultParagraphFont"/>
     <w:uiPriority w:val="99"/>
     <w:semiHidden/>
     <w:unhideWhenUsed/>
@@ -4293,9 +4424,9 @@
       <w:vertAlign w:val="superscript"/>
     </w:rPr>
   </w:style>
-  <w:style w:type="paragraph" w:styleId="Luettelokappale">
+  <w:style w:type="paragraph" w:styleId="ListParagraph">
     <w:name w:val="List Paragraph"/>
-    <w:basedOn w:val="Normaali"/>
+    <w:basedOn w:val="Normal"/>
     <w:uiPriority w:val="34"/>
     <w:qFormat/>
     <w:rsid w:val="00E027DB"/>
@@ -4304,10 +4435,10 @@
       <w:contextualSpacing/>
     </w:pPr>
   </w:style>
-  <w:style w:type="paragraph" w:styleId="Sisllysluettelonotsikko">
+  <w:style w:type="paragraph" w:styleId="TOCHeading">
     <w:name w:val="TOC Heading"/>
-    <w:basedOn w:val="Otsikko1"/>
-    <w:next w:val="Normaali"/>
+    <w:basedOn w:val="Heading1"/>
+    <w:next w:val="Normal"/>
     <w:uiPriority w:val="39"/>
     <w:unhideWhenUsed/>
     <w:qFormat/>
@@ -4320,13 +4451,13 @@
       <w:b w:val="0"/>
       <w:color w:val="2F5496" w:themeColor="accent1" w:themeShade="BF"/>
       <w:sz w:val="32"/>
-      <w:lang w:val="en-FI" w:eastAsia="en-FI"/>
+      <w:lang/>
     </w:rPr>
   </w:style>
-  <w:style w:type="paragraph" w:styleId="Sisluet1">
+  <w:style w:type="paragraph" w:styleId="TOC1">
     <w:name w:val="toc 1"/>
-    <w:basedOn w:val="Normaali"/>
-    <w:next w:val="Normaali"/>
+    <w:basedOn w:val="Normal"/>
+    <w:next w:val="Normal"/>
     <w:autoRedefine/>
     <w:uiPriority w:val="39"/>
     <w:unhideWhenUsed/>
@@ -4335,9 +4466,9 @@
       <w:spacing w:after="100"/>
     </w:pPr>
   </w:style>
-  <w:style w:type="character" w:styleId="Hyperlinkki">
+  <w:style w:type="character" w:styleId="Hyperlink">
     <w:name w:val="Hyperlink"/>
-    <w:basedOn w:val="Kappaleenoletusfontti"/>
+    <w:basedOn w:val="DefaultParagraphFont"/>
     <w:uiPriority w:val="99"/>
     <w:unhideWhenUsed/>
     <w:rsid w:val="00DB2FFA"/>

</xml_diff>